<commit_message>
New backfilling logic. If datapoints not found in current schedule, revert to period of latest datapoint
</commit_message>
<xml_diff>
--- a/docs/dev/1 - Architecture Design and Operation Template.docx
+++ b/docs/dev/1 - Architecture Design and Operation Template.docx
@@ -26,23 +26,21 @@
       </w:pPr>
       <w:bookmarkStart w:id="0" w:name="_hyk5yhc2uneu" w:colFirst="0" w:colLast="0"/>
       <w:bookmarkEnd w:id="0"/>
-      <w:proofErr w:type="spellStart"/>
       <w:r>
         <w:rPr>
           <w:b/>
           <w:sz w:val="56"/>
           <w:lang w:val="en-US"/>
         </w:rPr>
-        <w:t>Cognite</w:t>
-      </w:r>
-      <w:proofErr w:type="spellEnd"/>
+        <w:t>Cognite Functions Template for Time Series Analy</w:t>
+      </w:r>
       <w:r>
         <w:rPr>
           <w:b/>
           <w:sz w:val="56"/>
           <w:lang w:val="en-US"/>
         </w:rPr>
-        <w:t xml:space="preserve"> Functions Template for Time Series Analytics</w:t>
+        <w:t>sis</w:t>
       </w:r>
     </w:p>
     <w:p/>
@@ -56,7 +54,6 @@
           <w:docPartUnique/>
         </w:docPartObj>
       </w:sdtPr>
-      <w:sdtEndPr/>
       <w:sdtContent>
         <w:p>
           <w:pPr>
@@ -2567,13 +2564,8 @@
               <w:jc w:val="center"/>
             </w:pPr>
             <w:r>
-              <w:t xml:space="preserve">Change </w:t>
-            </w:r>
-            <w:proofErr w:type="spellStart"/>
-            <w:r>
-              <w:t>Descritpion</w:t>
-            </w:r>
-            <w:proofErr w:type="spellEnd"/>
+              <w:t>Change Descritpion</w:t>
+            </w:r>
           </w:p>
         </w:tc>
         <w:tc>
@@ -2647,7 +2639,7 @@
               <w:spacing w:after="100" w:afterAutospacing="1"/>
             </w:pPr>
             <w:r>
-              <w:t>Initial version</w:t>
+              <w:t>Project scoping</w:t>
             </w:r>
           </w:p>
         </w:tc>
@@ -2702,7 +2694,7 @@
               <w:spacing w:after="100" w:afterAutospacing="1"/>
             </w:pPr>
             <w:r>
-              <w:t>21.11.23</w:t>
+              <w:t>06.10.23</w:t>
             </w:r>
           </w:p>
         </w:tc>
@@ -2716,10 +2708,7 @@
               <w:spacing w:after="100" w:afterAutospacing="1"/>
             </w:pPr>
             <w:r>
-              <w:t>Generalization to multiple time series</w:t>
-            </w:r>
-            <w:r>
-              <w:t xml:space="preserve"> inputs/outputs</w:t>
+              <w:t>First Cognite Function deployed</w:t>
             </w:r>
           </w:p>
         </w:tc>
@@ -2759,6 +2748,12 @@
             <w:pPr>
               <w:spacing w:after="100" w:afterAutospacing="1"/>
             </w:pPr>
+            <w:r>
+              <w:t>2.</w:t>
+            </w:r>
+            <w:r>
+              <w:t>1</w:t>
+            </w:r>
           </w:p>
         </w:tc>
         <w:tc>
@@ -2770,6 +2765,9 @@
             <w:pPr>
               <w:spacing w:after="100" w:afterAutospacing="1"/>
             </w:pPr>
+            <w:r>
+              <w:t>21.11.23</w:t>
+            </w:r>
           </w:p>
         </w:tc>
         <w:tc>
@@ -2781,6 +2779,12 @@
             <w:pPr>
               <w:spacing w:after="100" w:afterAutospacing="1"/>
             </w:pPr>
+            <w:r>
+              <w:t>Generalization to multiple time series</w:t>
+            </w:r>
+            <w:r>
+              <w:t xml:space="preserve"> inputs/outputs</w:t>
+            </w:r>
           </w:p>
         </w:tc>
         <w:tc>
@@ -2792,6 +2796,78 @@
             <w:pPr>
               <w:spacing w:after="100" w:afterAutospacing="1"/>
             </w:pPr>
+            <w:r>
+              <w:t>Vetle Nevland</w:t>
+            </w:r>
+          </w:p>
+        </w:tc>
+        <w:tc>
+          <w:tcPr>
+            <w:tcW w:w="1843" w:type="dxa"/>
+            <w:vAlign w:val="center"/>
+          </w:tcPr>
+          <w:p>
+            <w:pPr>
+              <w:spacing w:after="100" w:afterAutospacing="1"/>
+            </w:pPr>
+          </w:p>
+        </w:tc>
+      </w:tr>
+      <w:tr>
+        <w:tc>
+          <w:tcPr>
+            <w:tcW w:w="1135" w:type="dxa"/>
+            <w:vAlign w:val="center"/>
+          </w:tcPr>
+          <w:p>
+            <w:pPr>
+              <w:spacing w:after="100" w:afterAutospacing="1"/>
+            </w:pPr>
+            <w:r>
+              <w:t>2.2</w:t>
+            </w:r>
+          </w:p>
+        </w:tc>
+        <w:tc>
+          <w:tcPr>
+            <w:tcW w:w="1417" w:type="dxa"/>
+            <w:vAlign w:val="center"/>
+          </w:tcPr>
+          <w:p>
+            <w:pPr>
+              <w:spacing w:after="100" w:afterAutospacing="1"/>
+            </w:pPr>
+            <w:r>
+              <w:t>05.01.24</w:t>
+            </w:r>
+          </w:p>
+        </w:tc>
+        <w:tc>
+          <w:tcPr>
+            <w:tcW w:w="3969" w:type="dxa"/>
+            <w:vAlign w:val="center"/>
+          </w:tcPr>
+          <w:p>
+            <w:pPr>
+              <w:spacing w:after="100" w:afterAutospacing="1"/>
+            </w:pPr>
+            <w:r>
+              <w:t>Support for date-specific aggregates</w:t>
+            </w:r>
+          </w:p>
+        </w:tc>
+        <w:tc>
+          <w:tcPr>
+            <w:tcW w:w="1843" w:type="dxa"/>
+            <w:vAlign w:val="center"/>
+          </w:tcPr>
+          <w:p>
+            <w:pPr>
+              <w:spacing w:after="100" w:afterAutospacing="1"/>
+            </w:pPr>
+            <w:r>
+              <w:t>Vetle Nevland</w:t>
+            </w:r>
           </w:p>
         </w:tc>
         <w:tc>
@@ -2870,25 +2946,23 @@
           <w:color w:val="4F81BD"/>
           <w:lang w:val="en-US"/>
         </w:rPr>
-        <w:t xml:space="preserve">the problem is and what </w:t>
-      </w:r>
-      <w:proofErr w:type="gramStart"/>
+        <w:t>the problem is and what are we</w:t>
+      </w:r>
       <w:r>
         <w:rPr>
           <w:i/>
           <w:color w:val="4F81BD"/>
           <w:lang w:val="en-US"/>
         </w:rPr>
-        <w:t>are we</w:t>
-      </w:r>
-      <w:proofErr w:type="gramEnd"/>
+        <w:t xml:space="preserve"> trying to achieve, source systems, use stories (functiona</w:t>
+      </w:r>
       <w:r>
         <w:rPr>
           <w:i/>
           <w:color w:val="4F81BD"/>
           <w:lang w:val="en-US"/>
         </w:rPr>
-        <w:t xml:space="preserve"> trying to achieve, source systems, use stories (functiona</w:t>
+        <w:t>l</w:t>
       </w:r>
       <w:r>
         <w:rPr>
@@ -2896,7 +2970,7 @@
           <w:color w:val="4F81BD"/>
           <w:lang w:val="en-US"/>
         </w:rPr>
-        <w:t>l</w:t>
+        <w:t xml:space="preserve"> requirements, business rules)</w:t>
       </w:r>
       <w:r>
         <w:rPr>
@@ -2904,7 +2978,7 @@
           <w:color w:val="4F81BD"/>
           <w:lang w:val="en-US"/>
         </w:rPr>
-        <w:t xml:space="preserve"> requirements, business rules)</w:t>
+        <w:t>.</w:t>
       </w:r>
       <w:r>
         <w:rPr>
@@ -2912,14 +2986,6 @@
           <w:color w:val="4F81BD"/>
           <w:lang w:val="en-US"/>
         </w:rPr>
-        <w:t>.</w:t>
-      </w:r>
-      <w:r>
-        <w:rPr>
-          <w:i/>
-          <w:color w:val="4F81BD"/>
-          <w:lang w:val="en-US"/>
-        </w:rPr>
         <w:t xml:space="preserve"> </w:t>
       </w:r>
     </w:p>
@@ -2994,25 +3060,7 @@
           <w:iCs/>
           <w:lang w:val="en-US"/>
         </w:rPr>
-        <w:t xml:space="preserve"> </w:t>
-      </w:r>
-      <w:proofErr w:type="spellStart"/>
-      <w:r>
-        <w:rPr>
-          <w:rFonts w:asciiTheme="majorHAnsi" w:hAnsiTheme="majorHAnsi" w:cstheme="majorHAnsi"/>
-          <w:iCs/>
-          <w:lang w:val="en-US"/>
-        </w:rPr>
-        <w:t>Cognite</w:t>
-      </w:r>
-      <w:proofErr w:type="spellEnd"/>
-      <w:r>
-        <w:rPr>
-          <w:rFonts w:asciiTheme="majorHAnsi" w:hAnsiTheme="majorHAnsi" w:cstheme="majorHAnsi"/>
-          <w:iCs/>
-          <w:lang w:val="en-US"/>
-        </w:rPr>
-        <w:t xml:space="preserve"> Functions</w:t>
+        <w:t xml:space="preserve"> Cognite Functions</w:t>
       </w:r>
       <w:r>
         <w:rPr>
@@ -3044,25 +3092,7 @@
           <w:iCs/>
           <w:lang w:val="en-US"/>
         </w:rPr>
-        <w:t xml:space="preserve">the </w:t>
-      </w:r>
-      <w:proofErr w:type="spellStart"/>
-      <w:r>
-        <w:rPr>
-          <w:rFonts w:asciiTheme="majorHAnsi" w:hAnsiTheme="majorHAnsi" w:cstheme="majorHAnsi"/>
-          <w:iCs/>
-          <w:lang w:val="en-US"/>
-        </w:rPr>
-        <w:t>Cognite</w:t>
-      </w:r>
-      <w:proofErr w:type="spellEnd"/>
-      <w:r>
-        <w:rPr>
-          <w:rFonts w:asciiTheme="majorHAnsi" w:hAnsiTheme="majorHAnsi" w:cstheme="majorHAnsi"/>
-          <w:iCs/>
-          <w:lang w:val="en-US"/>
-        </w:rPr>
-        <w:t xml:space="preserve"> Python SDK</w:t>
+        <w:t>the Cognite Python SDK</w:t>
       </w:r>
       <w:r>
         <w:rPr>
@@ -3118,7 +3148,23 @@
           <w:iCs/>
           <w:lang w:val="en-US"/>
         </w:rPr>
-        <w:t xml:space="preserve">dataset, Center of Excellence – Analytics, </w:t>
+        <w:t>dataset</w:t>
+      </w:r>
+      <w:r>
+        <w:rPr>
+          <w:rFonts w:asciiTheme="majorHAnsi" w:hAnsiTheme="majorHAnsi" w:cstheme="majorHAnsi"/>
+          <w:iCs/>
+          <w:lang w:val="en-US"/>
+        </w:rPr>
+        <w:t xml:space="preserve"> (here:</w:t>
+      </w:r>
+      <w:r>
+        <w:rPr>
+          <w:rFonts w:asciiTheme="majorHAnsi" w:hAnsiTheme="majorHAnsi" w:cstheme="majorHAnsi"/>
+          <w:iCs/>
+          <w:lang w:val="en-US"/>
+        </w:rPr>
+        <w:t xml:space="preserve"> Center of Excellence – Analytics, </w:t>
       </w:r>
       <w:r>
         <w:rPr>
@@ -3142,6 +3188,14 @@
           <w:iCs/>
           <w:lang w:val="en-US"/>
         </w:rPr>
+        <w:t>)</w:t>
+      </w:r>
+      <w:r>
+        <w:rPr>
+          <w:rFonts w:asciiTheme="majorHAnsi" w:hAnsiTheme="majorHAnsi" w:cstheme="majorHAnsi"/>
+          <w:iCs/>
+          <w:lang w:val="en-US"/>
+        </w:rPr>
         <w:t xml:space="preserve">. </w:t>
       </w:r>
       <w:r>
@@ -3150,49 +3204,47 @@
           <w:iCs/>
           <w:lang w:val="en-US"/>
         </w:rPr>
-        <w:t>The process is demonstrated on time series data of</w:t>
-      </w:r>
-      <w:r>
-        <w:rPr>
-          <w:rFonts w:asciiTheme="majorHAnsi" w:hAnsiTheme="majorHAnsi" w:cstheme="majorHAnsi"/>
-          <w:iCs/>
-          <w:lang w:val="en-US"/>
-        </w:rPr>
-        <w:t xml:space="preserve"> fluid volume percentage in a </w:t>
-      </w:r>
-      <w:proofErr w:type="gramStart"/>
-      <w:r>
-        <w:rPr>
-          <w:rFonts w:asciiTheme="majorHAnsi" w:hAnsiTheme="majorHAnsi" w:cstheme="majorHAnsi"/>
-          <w:iCs/>
-          <w:lang w:val="en-US"/>
-        </w:rPr>
-        <w:t>tank</w:t>
-      </w:r>
-      <w:r>
-        <w:rPr>
-          <w:rFonts w:asciiTheme="majorHAnsi" w:hAnsiTheme="majorHAnsi" w:cstheme="majorHAnsi"/>
-          <w:iCs/>
-          <w:lang w:val="en-US"/>
-        </w:rPr>
-        <w:t>, but</w:t>
-      </w:r>
-      <w:proofErr w:type="gramEnd"/>
-      <w:r>
-        <w:rPr>
-          <w:rFonts w:asciiTheme="majorHAnsi" w:hAnsiTheme="majorHAnsi" w:cstheme="majorHAnsi"/>
-          <w:iCs/>
-          <w:lang w:val="en-US"/>
-        </w:rPr>
-        <w:t xml:space="preserve"> </w:t>
-      </w:r>
-      <w:r>
-        <w:rPr>
-          <w:rFonts w:asciiTheme="majorHAnsi" w:hAnsiTheme="majorHAnsi" w:cstheme="majorHAnsi"/>
-          <w:iCs/>
-          <w:lang w:val="en-US"/>
-        </w:rPr>
-        <w:t>is seamlessly expandable to arbitrary time series inputs.</w:t>
+        <w:t xml:space="preserve">The template supports </w:t>
+      </w:r>
+      <w:r>
+        <w:rPr>
+          <w:rFonts w:asciiTheme="majorHAnsi" w:hAnsiTheme="majorHAnsi" w:cstheme="majorHAnsi"/>
+          <w:iCs/>
+          <w:lang w:val="en-US"/>
+        </w:rPr>
+        <w:t>transformation of single and multiple time series inputs</w:t>
+      </w:r>
+      <w:r>
+        <w:rPr>
+          <w:rFonts w:asciiTheme="majorHAnsi" w:hAnsiTheme="majorHAnsi" w:cstheme="majorHAnsi"/>
+          <w:iCs/>
+          <w:lang w:val="en-US"/>
+        </w:rPr>
+        <w:t xml:space="preserve"> and outputs, and </w:t>
+      </w:r>
+      <w:r>
+        <w:rPr>
+          <w:rFonts w:asciiTheme="majorHAnsi" w:hAnsiTheme="majorHAnsi" w:cstheme="majorHAnsi"/>
+          <w:iCs/>
+          <w:lang w:val="en-US"/>
+        </w:rPr>
+        <w:t xml:space="preserve">endless calculation possibilities </w:t>
+      </w:r>
+      <w:r>
+        <w:rPr>
+          <w:rFonts w:asciiTheme="majorHAnsi" w:hAnsiTheme="majorHAnsi" w:cstheme="majorHAnsi"/>
+          <w:iCs/>
+          <w:lang w:val="en-US"/>
+        </w:rPr>
+        <w:t xml:space="preserve">from desired </w:t>
+      </w:r>
+      <w:r>
+        <w:rPr>
+          <w:rFonts w:asciiTheme="majorHAnsi" w:hAnsiTheme="majorHAnsi" w:cstheme="majorHAnsi"/>
+          <w:iCs/>
+          <w:lang w:val="en-US"/>
+        </w:rPr>
+        <w:t>libraries in Python.</w:t>
       </w:r>
       <w:r>
         <w:rPr>
@@ -3424,13 +3476,8 @@
               </w:pBdr>
               <w:spacing w:line="240" w:lineRule="auto"/>
             </w:pPr>
-            <w:proofErr w:type="spellStart"/>
-            <w:r>
-              <w:t>CoE</w:t>
-            </w:r>
-            <w:proofErr w:type="spellEnd"/>
-            <w:r>
-              <w:t xml:space="preserve"> Anal</w:t>
+            <w:r>
+              <w:t>CoE Anal</w:t>
             </w:r>
             <w:r>
               <w:t>ytics</w:t>
@@ -3440,6 +3487,25 @@
             </w:r>
             <w:r>
               <w:t>dataset owner</w:t>
+            </w:r>
+            <w:r>
+              <w:t>.</w:t>
+            </w:r>
+          </w:p>
+          <w:p>
+            <w:pPr>
+              <w:widowControl w:val="0"/>
+              <w:pBdr>
+                <w:top w:val="nil"/>
+                <w:left w:val="nil"/>
+                <w:bottom w:val="nil"/>
+                <w:right w:val="nil"/>
+                <w:between w:val="nil"/>
+              </w:pBdr>
+              <w:spacing w:line="240" w:lineRule="auto"/>
+            </w:pPr>
+            <w:r>
+              <w:t>Peer reviewer.</w:t>
             </w:r>
           </w:p>
         </w:tc>
@@ -3514,15 +3580,7 @@
               <w:spacing w:line="240" w:lineRule="auto"/>
             </w:pPr>
             <w:r>
-              <w:t xml:space="preserve">Development of </w:t>
-            </w:r>
-            <w:proofErr w:type="spellStart"/>
-            <w:r>
-              <w:t>Cognite</w:t>
-            </w:r>
-            <w:proofErr w:type="spellEnd"/>
-            <w:r>
-              <w:t xml:space="preserve"> Functions </w:t>
+              <w:t xml:space="preserve">Development of Cognite Functions </w:t>
             </w:r>
             <w:r>
               <w:t>template for time series</w:t>
@@ -3575,10 +3633,7 @@
           </w:tcPr>
           <w:p>
             <w:r>
-              <w:t>CDF Op</w:t>
-            </w:r>
-            <w:r>
-              <w:t>eration</w:t>
+              <w:t>Anders Brakestad</w:t>
             </w:r>
           </w:p>
         </w:tc>
@@ -3606,6 +3661,103 @@
               <w:spacing w:line="240" w:lineRule="auto"/>
             </w:pPr>
             <w:r>
+              <w:t>Peer programmer.</w:t>
+            </w:r>
+          </w:p>
+          <w:p>
+            <w:pPr>
+              <w:widowControl w:val="0"/>
+              <w:pBdr>
+                <w:top w:val="nil"/>
+                <w:left w:val="nil"/>
+                <w:bottom w:val="nil"/>
+                <w:right w:val="nil"/>
+                <w:between w:val="nil"/>
+              </w:pBdr>
+              <w:spacing w:line="240" w:lineRule="auto"/>
+            </w:pPr>
+            <w:r>
+              <w:t>Peer reviewer.</w:t>
+            </w:r>
+          </w:p>
+        </w:tc>
+      </w:tr>
+      <w:tr>
+        <w:tc>
+          <w:tcPr>
+            <w:tcW w:w="690" w:type="dxa"/>
+            <w:shd w:val="clear" w:color="auto" w:fill="auto"/>
+            <w:tcMar>
+              <w:top w:w="100" w:type="dxa"/>
+              <w:left w:w="100" w:type="dxa"/>
+              <w:bottom w:w="100" w:type="dxa"/>
+              <w:right w:w="100" w:type="dxa"/>
+            </w:tcMar>
+          </w:tcPr>
+          <w:p>
+            <w:pPr>
+              <w:widowControl w:val="0"/>
+              <w:pBdr>
+                <w:top w:val="nil"/>
+                <w:left w:val="nil"/>
+                <w:bottom w:val="nil"/>
+                <w:right w:val="nil"/>
+                <w:between w:val="nil"/>
+              </w:pBdr>
+              <w:spacing w:line="240" w:lineRule="auto"/>
+            </w:pPr>
+            <w:r>
+              <w:t>3</w:t>
+            </w:r>
+          </w:p>
+        </w:tc>
+        <w:tc>
+          <w:tcPr>
+            <w:tcW w:w="7080" w:type="dxa"/>
+            <w:shd w:val="clear" w:color="auto" w:fill="auto"/>
+            <w:tcMar>
+              <w:top w:w="100" w:type="dxa"/>
+              <w:left w:w="100" w:type="dxa"/>
+              <w:bottom w:w="100" w:type="dxa"/>
+              <w:right w:w="100" w:type="dxa"/>
+            </w:tcMar>
+          </w:tcPr>
+          <w:p>
+            <w:r>
+              <w:t>CDF Op</w:t>
+            </w:r>
+            <w:r>
+              <w:t>eration</w:t>
+            </w:r>
+            <w:r>
+              <w:t xml:space="preserve"> Team</w:t>
+            </w:r>
+          </w:p>
+        </w:tc>
+        <w:tc>
+          <w:tcPr>
+            <w:tcW w:w="1590" w:type="dxa"/>
+            <w:shd w:val="clear" w:color="auto" w:fill="auto"/>
+            <w:tcMar>
+              <w:top w:w="100" w:type="dxa"/>
+              <w:left w:w="100" w:type="dxa"/>
+              <w:bottom w:w="100" w:type="dxa"/>
+              <w:right w:w="100" w:type="dxa"/>
+            </w:tcMar>
+          </w:tcPr>
+          <w:p>
+            <w:pPr>
+              <w:widowControl w:val="0"/>
+              <w:pBdr>
+                <w:top w:val="nil"/>
+                <w:left w:val="nil"/>
+                <w:bottom w:val="nil"/>
+                <w:right w:val="nil"/>
+                <w:between w:val="nil"/>
+              </w:pBdr>
+              <w:spacing w:line="240" w:lineRule="auto"/>
+            </w:pPr>
+            <w:r>
               <w:t>Access grant</w:t>
             </w:r>
             <w:r>
@@ -3647,25 +3799,7 @@
           <w:color w:val="4F81BD"/>
           <w:lang w:val="en-US"/>
         </w:rPr>
-        <w:t xml:space="preserve">Use cases and requirements should be detailed </w:t>
-      </w:r>
-      <w:proofErr w:type="gramStart"/>
-      <w:r>
-        <w:rPr>
-          <w:i/>
-          <w:color w:val="4F81BD"/>
-          <w:lang w:val="en-US"/>
-        </w:rPr>
-        <w:t>here</w:t>
-      </w:r>
-      <w:proofErr w:type="gramEnd"/>
-      <w:r>
-        <w:rPr>
-          <w:i/>
-          <w:color w:val="4F81BD"/>
-          <w:lang w:val="en-US"/>
-        </w:rPr>
-        <w:t xml:space="preserve"> </w:t>
+        <w:t xml:space="preserve">Use cases and requirements should be detailed here </w:t>
       </w:r>
     </w:p>
     <w:p>
@@ -3706,44 +3840,48 @@
           <w:iCs/>
           <w:lang w:val="en-US"/>
         </w:rPr>
-        <w:t>read/write access from/to CDF</w:t>
-      </w:r>
-      <w:r>
-        <w:rPr>
-          <w:rFonts w:asciiTheme="majorHAnsi" w:hAnsiTheme="majorHAnsi" w:cstheme="majorHAnsi"/>
-          <w:iCs/>
-          <w:lang w:val="en-US"/>
-        </w:rPr>
-        <w:t xml:space="preserve">, </w:t>
-      </w:r>
-      <w:proofErr w:type="spellStart"/>
-      <w:r>
-        <w:rPr>
-          <w:rFonts w:asciiTheme="majorHAnsi" w:hAnsiTheme="majorHAnsi" w:cstheme="majorHAnsi"/>
-          <w:iCs/>
-          <w:lang w:val="en-US"/>
-        </w:rPr>
-        <w:t>Cognite</w:t>
-      </w:r>
-      <w:proofErr w:type="spellEnd"/>
-      <w:r>
-        <w:rPr>
-          <w:rFonts w:asciiTheme="majorHAnsi" w:hAnsiTheme="majorHAnsi" w:cstheme="majorHAnsi"/>
-          <w:iCs/>
-          <w:lang w:val="en-US"/>
-        </w:rPr>
-        <w:t xml:space="preserve"> Python </w:t>
-      </w:r>
-      <w:proofErr w:type="gramStart"/>
-      <w:r>
-        <w:rPr>
-          <w:rFonts w:asciiTheme="majorHAnsi" w:hAnsiTheme="majorHAnsi" w:cstheme="majorHAnsi"/>
-          <w:iCs/>
-          <w:lang w:val="en-US"/>
-        </w:rPr>
-        <w:t>SDK</w:t>
-      </w:r>
-      <w:proofErr w:type="gramEnd"/>
+        <w:t xml:space="preserve">read/write access </w:t>
+      </w:r>
+      <w:r>
+        <w:rPr>
+          <w:rFonts w:asciiTheme="majorHAnsi" w:hAnsiTheme="majorHAnsi" w:cstheme="majorHAnsi"/>
+          <w:iCs/>
+          <w:lang w:val="en-US"/>
+        </w:rPr>
+        <w:t xml:space="preserve">to CDF resources: </w:t>
+      </w:r>
+      <w:r>
+        <w:rPr>
+          <w:rFonts w:asciiTheme="majorHAnsi" w:hAnsiTheme="majorHAnsi" w:cstheme="majorHAnsi"/>
+          <w:iCs/>
+          <w:lang w:val="en-US"/>
+        </w:rPr>
+        <w:t>Time Series, Files and Functions</w:t>
+      </w:r>
+      <w:r>
+        <w:rPr>
+          <w:rFonts w:asciiTheme="majorHAnsi" w:hAnsiTheme="majorHAnsi" w:cstheme="majorHAnsi"/>
+          <w:iCs/>
+          <w:lang w:val="en-US"/>
+        </w:rPr>
+        <w:t>,</w:t>
+      </w:r>
+      <w:r>
+        <w:rPr>
+          <w:rFonts w:asciiTheme="majorHAnsi" w:hAnsiTheme="majorHAnsi" w:cstheme="majorHAnsi"/>
+          <w:iCs/>
+          <w:lang w:val="en-US"/>
+        </w:rPr>
+        <w:t xml:space="preserve"> installation of</w:t>
+      </w:r>
+      <w:r>
+        <w:rPr>
+          <w:rFonts w:asciiTheme="majorHAnsi" w:hAnsiTheme="majorHAnsi" w:cstheme="majorHAnsi"/>
+          <w:iCs/>
+          <w:lang w:val="en-US"/>
+        </w:rPr>
+        <w:t xml:space="preserve"> Cognite Python SDK</w:t>
+      </w:r>
       <w:r>
         <w:rPr>
           <w:rFonts w:asciiTheme="majorHAnsi" w:hAnsiTheme="majorHAnsi" w:cstheme="majorHAnsi"/>
@@ -3785,47 +3923,11 @@
         <w:t xml:space="preserve"> (</w:t>
       </w:r>
       <w:hyperlink r:id="rId10" w:history="1">
-        <w:proofErr w:type="spellStart"/>
         <w:r>
           <w:rPr>
             <w:rStyle w:val="Hyperlink"/>
           </w:rPr>
-          <w:t>AkerBP-DataOps</w:t>
-        </w:r>
-        <w:proofErr w:type="spellEnd"/>
-        <w:r>
-          <w:rPr>
-            <w:rStyle w:val="Hyperlink"/>
-          </w:rPr>
-          <w:t>/</w:t>
-        </w:r>
-        <w:proofErr w:type="spellStart"/>
-        <w:r>
-          <w:rPr>
-            <w:rStyle w:val="Hyperlink"/>
-          </w:rPr>
-          <w:t>deos</w:t>
-        </w:r>
-        <w:proofErr w:type="spellEnd"/>
-        <w:r>
-          <w:rPr>
-            <w:rStyle w:val="Hyperlink"/>
-          </w:rPr>
-          <w:t>-</w:t>
-        </w:r>
-        <w:proofErr w:type="spellStart"/>
-        <w:r>
-          <w:rPr>
-            <w:rStyle w:val="Hyperlink"/>
-          </w:rPr>
-          <w:t>cognite</w:t>
-        </w:r>
-        <w:proofErr w:type="spellEnd"/>
-        <w:r>
-          <w:rPr>
-            <w:rStyle w:val="Hyperlink"/>
-          </w:rPr>
-          <w:t>-functions-template (github.com)</w:t>
+          <w:t>AkerBP-DataOps/deos-cognite-functions-template (github.com)</w:t>
         </w:r>
       </w:hyperlink>
       <w:r>
@@ -3916,7 +4018,23 @@
           <w:iCs/>
           <w:lang w:val="en-US"/>
         </w:rPr>
-        <w:t>Easily set up new calculations</w:t>
+        <w:t xml:space="preserve">Easily set up </w:t>
+      </w:r>
+      <w:r>
+        <w:rPr>
+          <w:rFonts w:asciiTheme="majorHAnsi" w:hAnsiTheme="majorHAnsi" w:cstheme="majorHAnsi"/>
+          <w:iCs/>
+          <w:lang w:val="en-US"/>
+        </w:rPr>
+        <w:t xml:space="preserve">basic to advanced </w:t>
+      </w:r>
+      <w:r>
+        <w:rPr>
+          <w:rFonts w:asciiTheme="majorHAnsi" w:hAnsiTheme="majorHAnsi" w:cstheme="majorHAnsi"/>
+          <w:iCs/>
+          <w:lang w:val="en-US"/>
+        </w:rPr>
+        <w:t>calculations</w:t>
       </w:r>
       <w:r>
         <w:rPr>
@@ -3925,6 +4043,22 @@
           <w:lang w:val="en-US"/>
         </w:rPr>
         <w:t xml:space="preserve"> of arbitrary time series</w:t>
+      </w:r>
+      <w:r>
+        <w:rPr>
+          <w:rFonts w:asciiTheme="majorHAnsi" w:hAnsiTheme="majorHAnsi" w:cstheme="majorHAnsi"/>
+          <w:iCs/>
+          <w:lang w:val="en-US"/>
+        </w:rPr>
+        <w:t xml:space="preserve">, </w:t>
+      </w:r>
+      <w:r>
+        <w:rPr>
+          <w:rFonts w:asciiTheme="majorHAnsi" w:hAnsiTheme="majorHAnsi" w:cstheme="majorHAnsi"/>
+          <w:iCs/>
+          <w:lang w:val="en-US"/>
+        </w:rPr>
+        <w:t>avoiding cumbersome preprocessing of data</w:t>
       </w:r>
     </w:p>
     <w:p>
@@ -3946,6 +4080,7 @@
           <w:iCs/>
           <w:lang w:val="en-US"/>
         </w:rPr>
+        <w:lastRenderedPageBreak/>
         <w:t xml:space="preserve">Deploy new time series to CDF and let </w:t>
       </w:r>
       <w:r>
@@ -3954,25 +4089,7 @@
           <w:iCs/>
           <w:lang w:val="en-US"/>
         </w:rPr>
-        <w:t xml:space="preserve">the associated calculations run on </w:t>
-      </w:r>
-      <w:proofErr w:type="gramStart"/>
-      <w:r>
-        <w:rPr>
-          <w:rFonts w:asciiTheme="majorHAnsi" w:hAnsiTheme="majorHAnsi" w:cstheme="majorHAnsi"/>
-          <w:iCs/>
-          <w:lang w:val="en-US"/>
-        </w:rPr>
-        <w:t>an</w:t>
-      </w:r>
-      <w:proofErr w:type="gramEnd"/>
-      <w:r>
-        <w:rPr>
-          <w:rFonts w:asciiTheme="majorHAnsi" w:hAnsiTheme="majorHAnsi" w:cstheme="majorHAnsi"/>
-          <w:iCs/>
-          <w:lang w:val="en-US"/>
-        </w:rPr>
-        <w:t xml:space="preserve"> prescribed schedules</w:t>
+        <w:t>the associated calculations run on a prescribed schedules</w:t>
       </w:r>
     </w:p>
     <w:p>
@@ -3988,90 +4105,30 @@
           <w:lang w:val="en-US"/>
         </w:rPr>
       </w:pPr>
-      <w:proofErr w:type="spellStart"/>
-      <w:r>
-        <w:rPr>
-          <w:rFonts w:asciiTheme="majorHAnsi" w:hAnsiTheme="majorHAnsi" w:cstheme="majorHAnsi"/>
-          <w:iCs/>
-          <w:lang w:val="en-US"/>
-        </w:rPr>
-        <w:t>Cognite</w:t>
-      </w:r>
-      <w:proofErr w:type="spellEnd"/>
-      <w:r>
-        <w:rPr>
-          <w:rFonts w:asciiTheme="majorHAnsi" w:hAnsiTheme="majorHAnsi" w:cstheme="majorHAnsi"/>
-          <w:iCs/>
-          <w:lang w:val="en-US"/>
-        </w:rPr>
-        <w:t xml:space="preserve"> Functions also support advanced</w:t>
-      </w:r>
-      <w:r>
-        <w:rPr>
-          <w:rFonts w:asciiTheme="majorHAnsi" w:hAnsiTheme="majorHAnsi" w:cstheme="majorHAnsi"/>
-          <w:iCs/>
-          <w:lang w:val="en-US"/>
-        </w:rPr>
-        <w:t xml:space="preserve"> </w:t>
-      </w:r>
-      <w:r>
-        <w:rPr>
-          <w:rFonts w:asciiTheme="majorHAnsi" w:hAnsiTheme="majorHAnsi" w:cstheme="majorHAnsi"/>
-          <w:iCs/>
-          <w:lang w:val="en-US"/>
-        </w:rPr>
-        <w:t>transform</w:t>
-      </w:r>
-      <w:r>
-        <w:rPr>
-          <w:rFonts w:asciiTheme="majorHAnsi" w:hAnsiTheme="majorHAnsi" w:cstheme="majorHAnsi"/>
-          <w:iCs/>
-          <w:lang w:val="en-US"/>
-        </w:rPr>
-        <w:t>ations</w:t>
-      </w:r>
-      <w:r>
-        <w:rPr>
-          <w:rFonts w:asciiTheme="majorHAnsi" w:hAnsiTheme="majorHAnsi" w:cstheme="majorHAnsi"/>
-          <w:iCs/>
-          <w:lang w:val="en-US"/>
-        </w:rPr>
-        <w:t xml:space="preserve"> not only time series, but any </w:t>
-      </w:r>
-      <w:r>
-        <w:rPr>
-          <w:rFonts w:asciiTheme="majorHAnsi" w:hAnsiTheme="majorHAnsi" w:cstheme="majorHAnsi"/>
-          <w:iCs/>
-          <w:lang w:val="en-US"/>
-        </w:rPr>
-        <w:t xml:space="preserve">of the </w:t>
-      </w:r>
-      <w:r>
-        <w:rPr>
-          <w:rFonts w:asciiTheme="majorHAnsi" w:hAnsiTheme="majorHAnsi" w:cstheme="majorHAnsi"/>
-          <w:iCs/>
-          <w:lang w:val="en-US"/>
-        </w:rPr>
-        <w:t xml:space="preserve">CDF resource </w:t>
-      </w:r>
-      <w:proofErr w:type="gramStart"/>
-      <w:r>
-        <w:rPr>
-          <w:rFonts w:asciiTheme="majorHAnsi" w:hAnsiTheme="majorHAnsi" w:cstheme="majorHAnsi"/>
-          <w:iCs/>
-          <w:lang w:val="en-US"/>
-        </w:rPr>
-        <w:t>type</w:t>
-      </w:r>
-      <w:r>
-        <w:rPr>
-          <w:rFonts w:asciiTheme="majorHAnsi" w:hAnsiTheme="majorHAnsi" w:cstheme="majorHAnsi"/>
-          <w:iCs/>
-          <w:lang w:val="en-US"/>
-        </w:rPr>
-        <w:t>s</w:t>
-      </w:r>
-      <w:proofErr w:type="gramEnd"/>
+      <w:r>
+        <w:rPr>
+          <w:rFonts w:asciiTheme="majorHAnsi" w:hAnsiTheme="majorHAnsi" w:cstheme="majorHAnsi"/>
+          <w:iCs/>
+          <w:lang w:val="en-US"/>
+        </w:rPr>
+        <w:t xml:space="preserve">Develop basic machine learning </w:t>
+      </w:r>
+      <w:r>
+        <w:rPr>
+          <w:rFonts w:asciiTheme="majorHAnsi" w:hAnsiTheme="majorHAnsi" w:cstheme="majorHAnsi"/>
+          <w:iCs/>
+          <w:lang w:val="en-US"/>
+        </w:rPr>
+        <w:t xml:space="preserve">workflows for high-frequent prediction of </w:t>
+      </w:r>
+      <w:r>
+        <w:rPr>
+          <w:rFonts w:asciiTheme="majorHAnsi" w:hAnsiTheme="majorHAnsi" w:cstheme="majorHAnsi"/>
+          <w:iCs/>
+          <w:lang w:val="en-US"/>
+        </w:rPr>
+        <w:t>time series data</w:t>
+      </w:r>
     </w:p>
     <w:p>
       <w:pPr>
@@ -4122,59 +4179,23 @@
           <w:color w:val="4F81BD"/>
           <w:lang w:val="en-US"/>
         </w:rPr>
-        <w:t xml:space="preserve">is </w:t>
-      </w:r>
-      <w:proofErr w:type="gramStart"/>
+        <w:t xml:space="preserve">is document understanding </w:t>
+      </w:r>
       <w:r>
         <w:rPr>
           <w:i/>
           <w:color w:val="4F81BD"/>
           <w:lang w:val="en-US"/>
         </w:rPr>
-        <w:t>document</w:t>
-      </w:r>
-      <w:proofErr w:type="gramEnd"/>
+        <w:t>depends o</w:t>
+      </w:r>
       <w:r>
         <w:rPr>
           <w:i/>
           <w:color w:val="4F81BD"/>
           <w:lang w:val="en-US"/>
         </w:rPr>
-        <w:t xml:space="preserve"> understanding </w:t>
-      </w:r>
-      <w:r>
-        <w:rPr>
-          <w:i/>
-          <w:color w:val="4F81BD"/>
-          <w:lang w:val="en-US"/>
-        </w:rPr>
-        <w:t xml:space="preserve">depends </w:t>
-      </w:r>
-      <w:proofErr w:type="gramStart"/>
-      <w:r>
-        <w:rPr>
-          <w:i/>
-          <w:color w:val="4F81BD"/>
-          <w:lang w:val="en-US"/>
-        </w:rPr>
-        <w:t>o</w:t>
-      </w:r>
-      <w:r>
-        <w:rPr>
-          <w:i/>
-          <w:color w:val="4F81BD"/>
-          <w:lang w:val="en-US"/>
-        </w:rPr>
-        <w:t>f</w:t>
-      </w:r>
-      <w:proofErr w:type="gramEnd"/>
-      <w:r>
-        <w:rPr>
-          <w:i/>
-          <w:color w:val="4F81BD"/>
-          <w:lang w:val="en-US"/>
-        </w:rPr>
-        <w:t xml:space="preserve">. Some examples below. </w:t>
+        <w:t xml:space="preserve">f. Some examples below. </w:t>
       </w:r>
     </w:p>
     <w:tbl>
@@ -4220,7 +4241,6 @@
               <w:rPr>
                 <w:b/>
               </w:rPr>
-              <w:lastRenderedPageBreak/>
               <w:t>Term</w:t>
             </w:r>
           </w:p>
@@ -4297,13 +4317,8 @@
             <w:r>
               <w:t xml:space="preserve"> </w:t>
             </w:r>
-            <w:proofErr w:type="spellStart"/>
-            <w:r>
-              <w:t>Cognite</w:t>
-            </w:r>
-            <w:proofErr w:type="spellEnd"/>
-            <w:r>
-              <w:t xml:space="preserve"> Data Fusion</w:t>
+            <w:r>
+              <w:t>Cognite Data Fusion</w:t>
             </w:r>
           </w:p>
         </w:tc>
@@ -4703,49 +4718,47 @@
           <w:iCs/>
           <w:lang w:val="en-US"/>
         </w:rPr>
-        <w:t xml:space="preserve">Demonstrate the </w:t>
-      </w:r>
-      <w:r>
-        <w:rPr>
-          <w:rFonts w:asciiTheme="majorHAnsi" w:hAnsiTheme="majorHAnsi" w:cstheme="majorHAnsi"/>
-          <w:iCs/>
-          <w:lang w:val="en-US"/>
-        </w:rPr>
-        <w:t xml:space="preserve">versatility of </w:t>
-      </w:r>
-      <w:r>
-        <w:rPr>
-          <w:rFonts w:asciiTheme="majorHAnsi" w:hAnsiTheme="majorHAnsi" w:cstheme="majorHAnsi"/>
-          <w:iCs/>
-          <w:lang w:val="en-US"/>
-        </w:rPr>
-        <w:t xml:space="preserve">the </w:t>
-      </w:r>
-      <w:proofErr w:type="spellStart"/>
-      <w:r>
-        <w:rPr>
-          <w:rFonts w:asciiTheme="majorHAnsi" w:hAnsiTheme="majorHAnsi" w:cstheme="majorHAnsi"/>
-          <w:iCs/>
-          <w:lang w:val="en-US"/>
-        </w:rPr>
-        <w:t>Cognite</w:t>
-      </w:r>
-      <w:proofErr w:type="spellEnd"/>
-      <w:r>
-        <w:rPr>
-          <w:rFonts w:asciiTheme="majorHAnsi" w:hAnsiTheme="majorHAnsi" w:cstheme="majorHAnsi"/>
-          <w:iCs/>
-          <w:lang w:val="en-US"/>
-        </w:rPr>
-        <w:t xml:space="preserve"> Functions Template to</w:t>
-      </w:r>
-      <w:r>
-        <w:rPr>
-          <w:rFonts w:asciiTheme="majorHAnsi" w:hAnsiTheme="majorHAnsi" w:cstheme="majorHAnsi"/>
-          <w:iCs/>
-          <w:lang w:val="en-US"/>
-        </w:rPr>
-        <w:t xml:space="preserve"> easily set up and</w:t>
+        <w:t>Make a versatile framework</w:t>
+      </w:r>
+      <w:r>
+        <w:rPr>
+          <w:rFonts w:asciiTheme="majorHAnsi" w:hAnsiTheme="majorHAnsi" w:cstheme="majorHAnsi"/>
+          <w:iCs/>
+          <w:lang w:val="en-US"/>
+        </w:rPr>
+        <w:t xml:space="preserve"> </w:t>
+      </w:r>
+      <w:r>
+        <w:rPr>
+          <w:rFonts w:asciiTheme="majorHAnsi" w:hAnsiTheme="majorHAnsi" w:cstheme="majorHAnsi"/>
+          <w:iCs/>
+          <w:lang w:val="en-US"/>
+        </w:rPr>
+        <w:t>for</w:t>
+      </w:r>
+      <w:r>
+        <w:rPr>
+          <w:rFonts w:asciiTheme="majorHAnsi" w:hAnsiTheme="majorHAnsi" w:cstheme="majorHAnsi"/>
+          <w:iCs/>
+          <w:lang w:val="en-US"/>
+        </w:rPr>
+        <w:t xml:space="preserve"> easily set</w:t>
+      </w:r>
+      <w:r>
+        <w:rPr>
+          <w:rFonts w:asciiTheme="majorHAnsi" w:hAnsiTheme="majorHAnsi" w:cstheme="majorHAnsi"/>
+          <w:iCs/>
+          <w:lang w:val="en-US"/>
+        </w:rPr>
+        <w:t>ting</w:t>
+      </w:r>
+      <w:r>
+        <w:rPr>
+          <w:rFonts w:asciiTheme="majorHAnsi" w:hAnsiTheme="majorHAnsi" w:cstheme="majorHAnsi"/>
+          <w:iCs/>
+          <w:lang w:val="en-US"/>
+        </w:rPr>
+        <w:t xml:space="preserve"> up and</w:t>
       </w:r>
       <w:r>
         <w:rPr>
@@ -4761,26 +4774,48 @@
           <w:iCs/>
           <w:lang w:val="en-US"/>
         </w:rPr>
-        <w:t xml:space="preserve">arbitrary time series </w:t>
-      </w:r>
-      <w:proofErr w:type="gramStart"/>
-      <w:r>
-        <w:rPr>
-          <w:rFonts w:asciiTheme="majorHAnsi" w:hAnsiTheme="majorHAnsi" w:cstheme="majorHAnsi"/>
-          <w:iCs/>
-          <w:lang w:val="en-US"/>
-        </w:rPr>
-        <w:t>data</w:t>
-      </w:r>
-      <w:r>
-        <w:rPr>
-          <w:rFonts w:asciiTheme="majorHAnsi" w:hAnsiTheme="majorHAnsi" w:cstheme="majorHAnsi"/>
-          <w:iCs/>
-          <w:lang w:val="en-US"/>
-        </w:rPr>
-        <w:t>, and</w:t>
-      </w:r>
-      <w:proofErr w:type="gramEnd"/>
+        <w:t>arbitrary time series data</w:t>
+      </w:r>
+      <w:r>
+        <w:rPr>
+          <w:rFonts w:asciiTheme="majorHAnsi" w:hAnsiTheme="majorHAnsi" w:cstheme="majorHAnsi"/>
+          <w:iCs/>
+          <w:lang w:val="en-US"/>
+        </w:rPr>
+        <w:t xml:space="preserve">, and </w:t>
+      </w:r>
+      <w:r>
+        <w:rPr>
+          <w:rFonts w:asciiTheme="majorHAnsi" w:hAnsiTheme="majorHAnsi" w:cstheme="majorHAnsi"/>
+          <w:iCs/>
+          <w:lang w:val="en-US"/>
+        </w:rPr>
+        <w:t xml:space="preserve">schedule the calculations to run </w:t>
+      </w:r>
+      <w:r>
+        <w:rPr>
+          <w:rFonts w:asciiTheme="majorHAnsi" w:hAnsiTheme="majorHAnsi" w:cstheme="majorHAnsi"/>
+          <w:iCs/>
+          <w:lang w:val="en-US"/>
+        </w:rPr>
+        <w:t xml:space="preserve">and update the time series at desired </w:t>
+      </w:r>
+      <w:r>
+        <w:rPr>
+          <w:rFonts w:asciiTheme="majorHAnsi" w:hAnsiTheme="majorHAnsi" w:cstheme="majorHAnsi"/>
+          <w:iCs/>
+          <w:lang w:val="en-US"/>
+        </w:rPr>
+        <w:t>frequency</w:t>
+      </w:r>
+      <w:r>
+        <w:rPr>
+          <w:rFonts w:asciiTheme="majorHAnsi" w:hAnsiTheme="majorHAnsi" w:cstheme="majorHAnsi"/>
+          <w:iCs/>
+          <w:lang w:val="en-US"/>
+        </w:rPr>
+        <w:t>.</w:t>
+      </w:r>
       <w:r>
         <w:rPr>
           <w:rFonts w:asciiTheme="majorHAnsi" w:hAnsiTheme="majorHAnsi" w:cstheme="majorHAnsi"/>
@@ -4788,79 +4823,6 @@
           <w:lang w:val="en-US"/>
         </w:rPr>
         <w:t xml:space="preserve"> </w:t>
-      </w:r>
-      <w:r>
-        <w:rPr>
-          <w:rFonts w:asciiTheme="majorHAnsi" w:hAnsiTheme="majorHAnsi" w:cstheme="majorHAnsi"/>
-          <w:iCs/>
-          <w:lang w:val="en-US"/>
-        </w:rPr>
-        <w:t xml:space="preserve">schedule the calculations to run </w:t>
-      </w:r>
-      <w:r>
-        <w:rPr>
-          <w:rFonts w:asciiTheme="majorHAnsi" w:hAnsiTheme="majorHAnsi" w:cstheme="majorHAnsi"/>
-          <w:iCs/>
-          <w:lang w:val="en-US"/>
-        </w:rPr>
-        <w:t>and update the time series at desired time interval.</w:t>
-      </w:r>
-    </w:p>
-    <w:p>
-      <w:pPr>
-        <w:rPr>
-          <w:rFonts w:asciiTheme="majorHAnsi" w:hAnsiTheme="majorHAnsi" w:cstheme="majorHAnsi"/>
-          <w:iCs/>
-          <w:lang w:val="en-US"/>
-        </w:rPr>
-      </w:pPr>
-      <w:r>
-        <w:rPr>
-          <w:rFonts w:asciiTheme="majorHAnsi" w:hAnsiTheme="majorHAnsi" w:cstheme="majorHAnsi"/>
-          <w:iCs/>
-          <w:lang w:val="en-US"/>
-        </w:rPr>
-        <w:t xml:space="preserve">Demonstrate </w:t>
-      </w:r>
-      <w:r>
-        <w:rPr>
-          <w:rFonts w:asciiTheme="majorHAnsi" w:hAnsiTheme="majorHAnsi" w:cstheme="majorHAnsi"/>
-          <w:iCs/>
-          <w:lang w:val="en-US"/>
-        </w:rPr>
-        <w:t xml:space="preserve">the process on an existing time series in CDF to produce a new </w:t>
-      </w:r>
-      <w:r>
-        <w:rPr>
-          <w:rFonts w:asciiTheme="majorHAnsi" w:hAnsiTheme="majorHAnsi" w:cstheme="majorHAnsi"/>
-          <w:iCs/>
-          <w:lang w:val="en-US"/>
-        </w:rPr>
-        <w:t xml:space="preserve">time series </w:t>
-      </w:r>
-      <w:r>
-        <w:rPr>
-          <w:rFonts w:asciiTheme="majorHAnsi" w:hAnsiTheme="majorHAnsi" w:cstheme="majorHAnsi"/>
-          <w:iCs/>
-          <w:lang w:val="en-US"/>
-        </w:rPr>
-        <w:t xml:space="preserve">to help detect leakages from tanks, which </w:t>
-      </w:r>
-      <w:r>
-        <w:rPr>
-          <w:rFonts w:asciiTheme="majorHAnsi" w:hAnsiTheme="majorHAnsi" w:cstheme="majorHAnsi"/>
-          <w:iCs/>
-          <w:lang w:val="en-US"/>
-        </w:rPr>
-        <w:t xml:space="preserve">provides value to assets in terms of </w:t>
-      </w:r>
-      <w:r>
-        <w:rPr>
-          <w:rFonts w:asciiTheme="majorHAnsi" w:hAnsiTheme="majorHAnsi" w:cstheme="majorHAnsi"/>
-          <w:iCs/>
-          <w:lang w:val="en-US"/>
-        </w:rPr>
-        <w:t>decreased production loss and downtime.</w:t>
       </w:r>
     </w:p>
     <w:p>
@@ -4924,18 +4886,24 @@
           <w:iCs/>
           <w:lang w:val="en-US"/>
         </w:rPr>
-        <w:t xml:space="preserve">desired calculations on arbitrary time </w:t>
-      </w:r>
-      <w:proofErr w:type="gramStart"/>
-      <w:r>
-        <w:rPr>
-          <w:rFonts w:asciiTheme="majorHAnsi" w:hAnsiTheme="majorHAnsi" w:cstheme="majorHAnsi"/>
-          <w:iCs/>
-          <w:lang w:val="en-US"/>
-        </w:rPr>
-        <w:t>series</w:t>
-      </w:r>
-      <w:proofErr w:type="gramEnd"/>
+        <w:t>desired calculations on arbitrary time series</w:t>
+      </w:r>
+      <w:r>
+        <w:rPr>
+          <w:rFonts w:asciiTheme="majorHAnsi" w:hAnsiTheme="majorHAnsi" w:cstheme="majorHAnsi"/>
+          <w:iCs/>
+          <w:lang w:val="en-US"/>
+        </w:rPr>
+        <w:t xml:space="preserve">, mitigating time used for </w:t>
+      </w:r>
+      <w:r>
+        <w:rPr>
+          <w:rFonts w:asciiTheme="majorHAnsi" w:hAnsiTheme="majorHAnsi" w:cstheme="majorHAnsi"/>
+          <w:iCs/>
+          <w:lang w:val="en-US"/>
+        </w:rPr>
+        <w:t>preprocessing and organizing data</w:t>
+      </w:r>
     </w:p>
     <w:p>
       <w:pPr>
@@ -4956,7 +4924,23 @@
           <w:iCs/>
           <w:lang w:val="en-US"/>
         </w:rPr>
-        <w:t xml:space="preserve">Lower the threshold for SMEs </w:t>
+        <w:t xml:space="preserve">Lower the threshold for </w:t>
+      </w:r>
+      <w:r>
+        <w:rPr>
+          <w:rFonts w:asciiTheme="majorHAnsi" w:hAnsiTheme="majorHAnsi" w:cstheme="majorHAnsi"/>
+          <w:iCs/>
+          <w:lang w:val="en-US"/>
+        </w:rPr>
+        <w:t xml:space="preserve">data scientists and </w:t>
+      </w:r>
+      <w:r>
+        <w:rPr>
+          <w:rFonts w:asciiTheme="majorHAnsi" w:hAnsiTheme="majorHAnsi" w:cstheme="majorHAnsi"/>
+          <w:iCs/>
+          <w:lang w:val="en-US"/>
+        </w:rPr>
+        <w:t xml:space="preserve">SMEs </w:t>
       </w:r>
       <w:r>
         <w:rPr>
@@ -4980,42 +4964,16 @@
           <w:iCs/>
           <w:lang w:val="en-US"/>
         </w:rPr>
-        <w:t xml:space="preserve"> semi-advanced transformations on time series </w:t>
-      </w:r>
-      <w:r>
-        <w:rPr>
-          <w:rFonts w:asciiTheme="majorHAnsi" w:hAnsiTheme="majorHAnsi" w:cstheme="majorHAnsi"/>
-          <w:iCs/>
-          <w:lang w:val="en-US"/>
-        </w:rPr>
-        <w:t>an</w:t>
-      </w:r>
-      <w:r>
-        <w:rPr>
-          <w:rFonts w:asciiTheme="majorHAnsi" w:hAnsiTheme="majorHAnsi" w:cstheme="majorHAnsi"/>
-          <w:iCs/>
-          <w:lang w:val="en-US"/>
-        </w:rPr>
-        <w:t>d</w:t>
-      </w:r>
-      <w:r>
-        <w:rPr>
-          <w:rFonts w:asciiTheme="majorHAnsi" w:hAnsiTheme="majorHAnsi" w:cstheme="majorHAnsi"/>
-          <w:iCs/>
-          <w:lang w:val="en-US"/>
-        </w:rPr>
-        <w:t xml:space="preserve"> perform </w:t>
-      </w:r>
-      <w:proofErr w:type="gramStart"/>
-      <w:r>
-        <w:rPr>
-          <w:rFonts w:asciiTheme="majorHAnsi" w:hAnsiTheme="majorHAnsi" w:cstheme="majorHAnsi"/>
-          <w:iCs/>
-          <w:lang w:val="en-US"/>
-        </w:rPr>
-        <w:t>analytics</w:t>
-      </w:r>
-      <w:proofErr w:type="gramEnd"/>
+        <w:t xml:space="preserve"> semi-advanced transformations </w:t>
+      </w:r>
+      <w:r>
+        <w:rPr>
+          <w:rFonts w:asciiTheme="majorHAnsi" w:hAnsiTheme="majorHAnsi" w:cstheme="majorHAnsi"/>
+          <w:iCs/>
+          <w:lang w:val="en-US"/>
+        </w:rPr>
+        <w:t>of time series that is otherwise not available/possible in CDF Charts</w:t>
+      </w:r>
     </w:p>
     <w:p>
       <w:pPr>
@@ -5041,18 +4999,8 @@
           <w:color w:val="4F81BD"/>
           <w:lang w:val="en-US"/>
         </w:rPr>
-        <w:t xml:space="preserve">Describe current solution if </w:t>
-      </w:r>
-      <w:proofErr w:type="gramStart"/>
-      <w:r>
-        <w:rPr>
-          <w:i/>
-          <w:color w:val="4F81BD"/>
-          <w:lang w:val="en-US"/>
-        </w:rPr>
-        <w:t>exists</w:t>
-      </w:r>
-      <w:proofErr w:type="gramEnd"/>
+        <w:t>Describe current solution if exists</w:t>
+      </w:r>
     </w:p>
     <w:p>
       <w:pPr>
@@ -5068,107 +5016,49 @@
           <w:iCs/>
           <w:lang w:val="en-US"/>
         </w:rPr>
-        <w:t xml:space="preserve">Only very simple templates </w:t>
-      </w:r>
-      <w:r>
-        <w:rPr>
-          <w:rFonts w:asciiTheme="majorHAnsi" w:hAnsiTheme="majorHAnsi" w:cstheme="majorHAnsi"/>
-          <w:iCs/>
-          <w:lang w:val="en-US"/>
-        </w:rPr>
-        <w:t>for</w:t>
-      </w:r>
-      <w:r>
-        <w:rPr>
-          <w:rFonts w:asciiTheme="majorHAnsi" w:hAnsiTheme="majorHAnsi" w:cstheme="majorHAnsi"/>
-          <w:iCs/>
-          <w:lang w:val="en-US"/>
-        </w:rPr>
-        <w:t xml:space="preserve"> deploying </w:t>
-      </w:r>
-      <w:proofErr w:type="spellStart"/>
-      <w:r>
-        <w:rPr>
-          <w:rFonts w:asciiTheme="majorHAnsi" w:hAnsiTheme="majorHAnsi" w:cstheme="majorHAnsi"/>
-          <w:iCs/>
-          <w:lang w:val="en-US"/>
-        </w:rPr>
-        <w:t>Cognite</w:t>
-      </w:r>
-      <w:proofErr w:type="spellEnd"/>
-      <w:r>
-        <w:rPr>
-          <w:rFonts w:asciiTheme="majorHAnsi" w:hAnsiTheme="majorHAnsi" w:cstheme="majorHAnsi"/>
-          <w:iCs/>
-          <w:lang w:val="en-US"/>
-        </w:rPr>
-        <w:t xml:space="preserve"> </w:t>
-      </w:r>
-      <w:r>
-        <w:rPr>
-          <w:rFonts w:asciiTheme="majorHAnsi" w:hAnsiTheme="majorHAnsi" w:cstheme="majorHAnsi"/>
-          <w:iCs/>
-          <w:lang w:val="en-US"/>
-        </w:rPr>
-        <w:t xml:space="preserve">Functions exist, with no </w:t>
-      </w:r>
-      <w:r>
-        <w:rPr>
-          <w:rFonts w:asciiTheme="majorHAnsi" w:hAnsiTheme="majorHAnsi" w:cstheme="majorHAnsi"/>
-          <w:iCs/>
-          <w:lang w:val="en-US"/>
-        </w:rPr>
-        <w:t xml:space="preserve">particular use case. </w:t>
-      </w:r>
-      <w:r>
-        <w:rPr>
-          <w:rFonts w:asciiTheme="majorHAnsi" w:hAnsiTheme="majorHAnsi" w:cstheme="majorHAnsi"/>
-          <w:iCs/>
-          <w:lang w:val="en-US"/>
-        </w:rPr>
-        <w:t xml:space="preserve">It only demonstrates how to set up and run a basic </w:t>
-      </w:r>
-      <w:proofErr w:type="spellStart"/>
-      <w:r>
-        <w:rPr>
-          <w:rFonts w:asciiTheme="majorHAnsi" w:hAnsiTheme="majorHAnsi" w:cstheme="majorHAnsi"/>
-          <w:iCs/>
-          <w:lang w:val="en-US"/>
-        </w:rPr>
-        <w:t>Cognite</w:t>
-      </w:r>
-      <w:proofErr w:type="spellEnd"/>
-      <w:r>
-        <w:rPr>
-          <w:rFonts w:asciiTheme="majorHAnsi" w:hAnsiTheme="majorHAnsi" w:cstheme="majorHAnsi"/>
-          <w:iCs/>
-          <w:lang w:val="en-US"/>
-        </w:rPr>
-        <w:t xml:space="preserve"> Function </w:t>
-      </w:r>
-      <w:r>
-        <w:rPr>
-          <w:rFonts w:asciiTheme="majorHAnsi" w:hAnsiTheme="majorHAnsi" w:cstheme="majorHAnsi"/>
-          <w:iCs/>
-          <w:lang w:val="en-US"/>
-        </w:rPr>
-        <w:t xml:space="preserve">following the deployment requirements set by the </w:t>
-      </w:r>
-      <w:r>
-        <w:rPr>
-          <w:rFonts w:asciiTheme="majorHAnsi" w:hAnsiTheme="majorHAnsi" w:cstheme="majorHAnsi"/>
-          <w:iCs/>
-          <w:lang w:val="en-US"/>
-        </w:rPr>
-        <w:t>CDF Operations Team.</w:t>
+        <w:t xml:space="preserve">User interfaces such as Charts and applications like Grafana already exists for </w:t>
+      </w:r>
+      <w:r>
+        <w:rPr>
+          <w:rFonts w:asciiTheme="majorHAnsi" w:hAnsiTheme="majorHAnsi" w:cstheme="majorHAnsi"/>
+          <w:iCs/>
+          <w:lang w:val="en-US"/>
+        </w:rPr>
+        <w:t xml:space="preserve">visualization and analysis, </w:t>
+      </w:r>
+      <w:r>
+        <w:rPr>
+          <w:rFonts w:asciiTheme="majorHAnsi" w:hAnsiTheme="majorHAnsi" w:cstheme="majorHAnsi"/>
+          <w:iCs/>
+          <w:lang w:val="en-US"/>
+        </w:rPr>
+        <w:t xml:space="preserve">but is limited to rather basic transformations. </w:t>
+      </w:r>
+      <w:r>
+        <w:rPr>
+          <w:rFonts w:asciiTheme="majorHAnsi" w:hAnsiTheme="majorHAnsi" w:cstheme="majorHAnsi"/>
+          <w:iCs/>
+          <w:lang w:val="en-US"/>
+        </w:rPr>
+        <w:t xml:space="preserve">Only very simple templates for deploying Cognite Functions exist, with no particular use case. </w:t>
       </w:r>
     </w:p>
     <w:p>
       <w:pPr>
+        <w:rPr>
+          <w:rFonts w:asciiTheme="majorHAnsi" w:hAnsiTheme="majorHAnsi" w:cstheme="majorHAnsi"/>
+          <w:iCs/>
+          <w:lang w:val="en-US"/>
+        </w:rPr>
+      </w:pPr>
+    </w:p>
+    <w:p>
+      <w:pPr>
         <w:pStyle w:val="Heading1"/>
       </w:pPr>
       <w:bookmarkStart w:id="10" w:name="_Toc55391437"/>
       <w:r>
+        <w:lastRenderedPageBreak/>
         <w:t>Solution Overview</w:t>
       </w:r>
       <w:bookmarkEnd w:id="10"/>
@@ -5203,25 +5093,7 @@
           <w:color w:val="4F81BD"/>
           <w:lang w:val="en-US"/>
         </w:rPr>
-        <w:t xml:space="preserve">to the problem statement, including CDF resources and core functionalities as well as all infrastructure and resources used outside CDF which are used/deployed in the solution. Be sure to include diagrams which will make </w:t>
-      </w:r>
-      <w:proofErr w:type="gramStart"/>
-      <w:r>
-        <w:rPr>
-          <w:i/>
-          <w:color w:val="4F81BD"/>
-          <w:lang w:val="en-US"/>
-        </w:rPr>
-        <w:t>the understanding</w:t>
-      </w:r>
-      <w:proofErr w:type="gramEnd"/>
-      <w:r>
-        <w:rPr>
-          <w:i/>
-          <w:color w:val="4F81BD"/>
-          <w:lang w:val="en-US"/>
-        </w:rPr>
-        <w:t xml:space="preserve"> of the overall design easier to the reader. </w:t>
+        <w:t xml:space="preserve">to the problem statement, including CDF resources and core functionalities as well as all infrastructure and resources used outside CDF which are used/deployed in the solution. Be sure to include diagrams which will make the understanding of the overall design easier to the reader. </w:t>
       </w:r>
     </w:p>
     <w:p>
@@ -5238,7 +5110,6 @@
           <w:iCs/>
           <w:lang w:val="en-US"/>
         </w:rPr>
-        <w:lastRenderedPageBreak/>
         <w:t xml:space="preserve">The solution </w:t>
       </w:r>
       <w:r>
@@ -5263,25 +5134,7 @@
           <w:iCs/>
           <w:lang w:val="en-US"/>
         </w:rPr>
-        <w:t xml:space="preserve">using </w:t>
-      </w:r>
-      <w:proofErr w:type="spellStart"/>
-      <w:r>
-        <w:rPr>
-          <w:rFonts w:asciiTheme="majorHAnsi" w:hAnsiTheme="majorHAnsi" w:cstheme="majorHAnsi"/>
-          <w:iCs/>
-          <w:lang w:val="en-US"/>
-        </w:rPr>
-        <w:t>Cognite</w:t>
-      </w:r>
-      <w:proofErr w:type="spellEnd"/>
-      <w:r>
-        <w:rPr>
-          <w:rFonts w:asciiTheme="majorHAnsi" w:hAnsiTheme="majorHAnsi" w:cstheme="majorHAnsi"/>
-          <w:iCs/>
-          <w:lang w:val="en-US"/>
-        </w:rPr>
-        <w:t xml:space="preserve"> Python SDK</w:t>
+        <w:t>using Cognite Python SDK</w:t>
       </w:r>
       <w:r>
         <w:rPr>
@@ -5297,18 +5150,32 @@
           <w:iCs/>
           <w:lang w:val="en-US"/>
         </w:rPr>
+        <w:t xml:space="preserve"> deploy </w:t>
+      </w:r>
+      <w:r>
+        <w:rPr>
+          <w:rFonts w:asciiTheme="majorHAnsi" w:hAnsiTheme="majorHAnsi" w:cstheme="majorHAnsi"/>
+          <w:iCs/>
+          <w:lang w:val="en-US"/>
+        </w:rPr>
+        <w:t>the new time series to a devoted dataset</w:t>
+      </w:r>
+      <w:r>
+        <w:rPr>
+          <w:rFonts w:asciiTheme="majorHAnsi" w:hAnsiTheme="majorHAnsi" w:cstheme="majorHAnsi"/>
+          <w:iCs/>
+          <w:lang w:val="en-US"/>
+        </w:rPr>
         <w:t xml:space="preserve"> </w:t>
       </w:r>
-      <w:proofErr w:type="gramStart"/>
-      <w:r>
-        <w:rPr>
-          <w:rFonts w:asciiTheme="majorHAnsi" w:hAnsiTheme="majorHAnsi" w:cstheme="majorHAnsi"/>
-          <w:iCs/>
-          <w:lang w:val="en-US"/>
-        </w:rPr>
-        <w:t>deploy</w:t>
-      </w:r>
-      <w:proofErr w:type="gramEnd"/>
+      <w:r>
+        <w:rPr>
+          <w:rFonts w:asciiTheme="majorHAnsi" w:hAnsiTheme="majorHAnsi" w:cstheme="majorHAnsi"/>
+          <w:iCs/>
+          <w:lang w:val="en-US"/>
+        </w:rPr>
+        <w:t>in</w:t>
+      </w:r>
       <w:r>
         <w:rPr>
           <w:rFonts w:asciiTheme="majorHAnsi" w:hAnsiTheme="majorHAnsi" w:cstheme="majorHAnsi"/>
@@ -5317,55 +5184,29 @@
         </w:rPr>
         <w:t xml:space="preserve"> </w:t>
       </w:r>
-      <w:proofErr w:type="spellStart"/>
-      <w:r>
-        <w:rPr>
-          <w:rFonts w:asciiTheme="majorHAnsi" w:hAnsiTheme="majorHAnsi" w:cstheme="majorHAnsi"/>
-          <w:iCs/>
-          <w:lang w:val="en-US"/>
-        </w:rPr>
-        <w:t>the</w:t>
-      </w:r>
-      <w:proofErr w:type="spellEnd"/>
-      <w:r>
-        <w:rPr>
-          <w:rFonts w:asciiTheme="majorHAnsi" w:hAnsiTheme="majorHAnsi" w:cstheme="majorHAnsi"/>
-          <w:iCs/>
-          <w:lang w:val="en-US"/>
-        </w:rPr>
-        <w:t xml:space="preserve"> new time series to a devoted dataset</w:t>
-      </w:r>
-      <w:r>
-        <w:rPr>
-          <w:rFonts w:asciiTheme="majorHAnsi" w:hAnsiTheme="majorHAnsi" w:cstheme="majorHAnsi"/>
-          <w:iCs/>
-          <w:lang w:val="en-US"/>
-        </w:rPr>
-        <w:t xml:space="preserve"> </w:t>
-      </w:r>
-      <w:r>
-        <w:rPr>
-          <w:rFonts w:asciiTheme="majorHAnsi" w:hAnsiTheme="majorHAnsi" w:cstheme="majorHAnsi"/>
-          <w:iCs/>
-          <w:lang w:val="en-US"/>
-        </w:rPr>
-        <w:t>in</w:t>
-      </w:r>
-      <w:r>
-        <w:rPr>
-          <w:rFonts w:asciiTheme="majorHAnsi" w:hAnsiTheme="majorHAnsi" w:cstheme="majorHAnsi"/>
-          <w:iCs/>
-          <w:lang w:val="en-US"/>
-        </w:rPr>
-        <w:t xml:space="preserve"> </w:t>
-      </w:r>
-      <w:r>
-        <w:rPr>
-          <w:rFonts w:asciiTheme="majorHAnsi" w:hAnsiTheme="majorHAnsi" w:cstheme="majorHAnsi"/>
-          <w:iCs/>
-          <w:lang w:val="en-US"/>
-        </w:rPr>
-        <w:t xml:space="preserve">a CDF project. </w:t>
+      <w:r>
+        <w:rPr>
+          <w:rFonts w:asciiTheme="majorHAnsi" w:hAnsiTheme="majorHAnsi" w:cstheme="majorHAnsi"/>
+          <w:iCs/>
+          <w:lang w:val="en-US"/>
+        </w:rPr>
+        <w:t>a CDF project</w:t>
+      </w:r>
+      <w:r>
+        <w:rPr>
+          <w:rFonts w:asciiTheme="majorHAnsi" w:hAnsiTheme="majorHAnsi" w:cstheme="majorHAnsi"/>
+          <w:iCs/>
+          <w:lang w:val="en-US"/>
+        </w:rPr>
+        <w:t xml:space="preserve"> using Cognite Functions scheduling</w:t>
+      </w:r>
+      <w:r>
+        <w:rPr>
+          <w:rFonts w:asciiTheme="majorHAnsi" w:hAnsiTheme="majorHAnsi" w:cstheme="majorHAnsi"/>
+          <w:iCs/>
+          <w:lang w:val="en-US"/>
+        </w:rPr>
+        <w:t xml:space="preserve">. </w:t>
       </w:r>
       <w:r>
         <w:rPr>
@@ -5397,25 +5238,7 @@
           <w:iCs/>
           <w:lang w:val="en-US"/>
         </w:rPr>
-        <w:t xml:space="preserve"> </w:t>
-      </w:r>
-      <w:proofErr w:type="gramStart"/>
-      <w:r>
-        <w:rPr>
-          <w:rFonts w:asciiTheme="majorHAnsi" w:hAnsiTheme="majorHAnsi" w:cstheme="majorHAnsi"/>
-          <w:iCs/>
-          <w:lang w:val="en-US"/>
-        </w:rPr>
-        <w:t>in order to</w:t>
-      </w:r>
-      <w:proofErr w:type="gramEnd"/>
-      <w:r>
-        <w:rPr>
-          <w:rFonts w:asciiTheme="majorHAnsi" w:hAnsiTheme="majorHAnsi" w:cstheme="majorHAnsi"/>
-          <w:iCs/>
-          <w:lang w:val="en-US"/>
-        </w:rPr>
-        <w:t xml:space="preserve"> permit deployment</w:t>
+        <w:t xml:space="preserve"> in order to permit deployment</w:t>
       </w:r>
       <w:r>
         <w:rPr>
@@ -5440,22 +5263,12 @@
       <w:r>
         <w:t xml:space="preserve">the </w:t>
       </w:r>
-      <w:proofErr w:type="spellStart"/>
-      <w:r>
-        <w:t>Cognite</w:t>
-      </w:r>
-      <w:proofErr w:type="spellEnd"/>
-      <w:r>
-        <w:t xml:space="preserve"> Python SDK to </w:t>
-      </w:r>
-      <w:r>
-        <w:t xml:space="preserve">your development </w:t>
-      </w:r>
-      <w:proofErr w:type="gramStart"/>
-      <w:r>
-        <w:t>environment</w:t>
-      </w:r>
-      <w:proofErr w:type="gramEnd"/>
+      <w:r>
+        <w:t xml:space="preserve">Cognite Python SDK to </w:t>
+      </w:r>
+      <w:r>
+        <w:t>your development environment</w:t>
+      </w:r>
     </w:p>
     <w:p>
       <w:pPr>
@@ -5466,15 +5279,7 @@
         </w:numPr>
       </w:pPr>
       <w:r>
-        <w:t xml:space="preserve">Create an account at </w:t>
-      </w:r>
-      <w:proofErr w:type="spellStart"/>
-      <w:r>
-        <w:t>Cognite</w:t>
-      </w:r>
-      <w:proofErr w:type="spellEnd"/>
-      <w:r>
-        <w:t xml:space="preserve"> Hub</w:t>
+        <w:t>Create an account at Cognite Hub</w:t>
       </w:r>
     </w:p>
     <w:p>
@@ -5489,32 +5294,22 @@
         <w:t xml:space="preserve">Apply for </w:t>
       </w:r>
       <w:r>
-        <w:t>access to read datasets from and write new</w:t>
-      </w:r>
-      <w:r>
-        <w:t xml:space="preserve"> datasets </w:t>
-      </w:r>
-      <w:r>
-        <w:t>to</w:t>
+        <w:t>write access to designated dataset</w:t>
       </w:r>
       <w:r>
         <w:t xml:space="preserve"> </w:t>
       </w:r>
-      <w:proofErr w:type="spellStart"/>
-      <w:r>
-        <w:t>Cognite</w:t>
-      </w:r>
-      <w:proofErr w:type="spellEnd"/>
-      <w:r>
-        <w:t xml:space="preserve"> Fusion Dev (</w:t>
-      </w:r>
-      <w:proofErr w:type="spellStart"/>
-      <w:r>
-        <w:t>akerbp</w:t>
-      </w:r>
-      <w:proofErr w:type="spellEnd"/>
-      <w:r>
-        <w:t>-dev)</w:t>
+      <w:r>
+        <w:t>in</w:t>
+      </w:r>
+      <w:r>
+        <w:t xml:space="preserve"> </w:t>
+      </w:r>
+      <w:r>
+        <w:t>Cognite Fusion Dev (akerbp-dev)</w:t>
+      </w:r>
+      <w:r>
+        <w:t>.</w:t>
       </w:r>
     </w:p>
     <w:p>
@@ -5526,15 +5321,7 @@
         </w:numPr>
       </w:pPr>
       <w:r>
-        <w:t xml:space="preserve">Using </w:t>
-      </w:r>
-      <w:proofErr w:type="spellStart"/>
-      <w:r>
-        <w:t>Cognite</w:t>
-      </w:r>
-      <w:proofErr w:type="spellEnd"/>
-      <w:r>
-        <w:t xml:space="preserve"> Python SDK:</w:t>
+        <w:t>Using Cognite Python SDK:</w:t>
       </w:r>
     </w:p>
     <w:p>
@@ -5569,13 +5356,8 @@
       <w:r>
         <w:t xml:space="preserve">a </w:t>
       </w:r>
-      <w:proofErr w:type="spellStart"/>
-      <w:r>
-        <w:t>Cognite</w:t>
-      </w:r>
-      <w:proofErr w:type="spellEnd"/>
-      <w:r>
-        <w:t xml:space="preserve"> </w:t>
+      <w:r>
+        <w:t xml:space="preserve">Cognite </w:t>
       </w:r>
       <w:r>
         <w:t>Client</w:t>
@@ -5590,13 +5372,8 @@
         </w:numPr>
       </w:pPr>
       <w:r>
-        <w:t xml:space="preserve">Extract desired time </w:t>
-      </w:r>
-      <w:proofErr w:type="gramStart"/>
-      <w:r>
-        <w:t>series</w:t>
-      </w:r>
-      <w:proofErr w:type="gramEnd"/>
+        <w:t>Extract desired time series</w:t>
+      </w:r>
     </w:p>
     <w:p>
       <w:pPr>
@@ -5615,13 +5392,8 @@
       <w:r>
         <w:t xml:space="preserve"> </w:t>
       </w:r>
-      <w:proofErr w:type="spellStart"/>
-      <w:r>
-        <w:t>Cognite</w:t>
-      </w:r>
-      <w:proofErr w:type="spellEnd"/>
-      <w:r>
-        <w:t xml:space="preserve"> Function </w:t>
+      <w:r>
+        <w:t xml:space="preserve">Cognite Function </w:t>
       </w:r>
       <w:r>
         <w:t>that perform</w:t>
@@ -5633,13 +5405,11 @@
         <w:t xml:space="preserve"> transformations on</w:t>
       </w:r>
       <w:r>
-        <w:t xml:space="preserve"> the input time series to produce a new time series of drainage </w:t>
-      </w:r>
-      <w:proofErr w:type="gramStart"/>
-      <w:r>
-        <w:t>rate</w:t>
-      </w:r>
-      <w:proofErr w:type="gramEnd"/>
+        <w:t xml:space="preserve"> the input time series to produce a new </w:t>
+      </w:r>
+      <w:r>
+        <w:t>output time series</w:t>
+      </w:r>
     </w:p>
     <w:p>
       <w:pPr>
@@ -5650,19 +5420,26 @@
         </w:numPr>
       </w:pPr>
       <w:r>
-        <w:t>Populate the new dataset (</w:t>
-      </w:r>
-      <w:r>
-        <w:t>created by the CDF Operation team)</w:t>
-      </w:r>
-      <w:r>
-        <w:t xml:space="preserve"> with the new time series </w:t>
-      </w:r>
-      <w:proofErr w:type="gramStart"/>
-      <w:r>
-        <w:t>data</w:t>
-      </w:r>
-      <w:proofErr w:type="gramEnd"/>
+        <w:t>Populate the new dataset</w:t>
+      </w:r>
+      <w:r>
+        <w:t xml:space="preserve"> with the new time series data</w:t>
+      </w:r>
+    </w:p>
+    <w:p>
+      <w:pPr>
+        <w:pStyle w:val="ListParagraph"/>
+        <w:numPr>
+          <w:ilvl w:val="1"/>
+          <w:numId w:val="33"/>
+        </w:numPr>
+      </w:pPr>
+      <w:r>
+        <w:t xml:space="preserve">Deploy </w:t>
+      </w:r>
+      <w:r>
+        <w:t>schedule to frequently update the signal</w:t>
+      </w:r>
     </w:p>
     <w:p>
       <w:pPr>
@@ -5673,24 +5450,8 @@
         </w:numPr>
       </w:pPr>
       <w:r>
-        <w:t xml:space="preserve">Deploy the new dataset in </w:t>
-      </w:r>
-      <w:r>
-        <w:t xml:space="preserve">the </w:t>
-      </w:r>
-      <w:proofErr w:type="spellStart"/>
-      <w:r>
-        <w:t>akerbp</w:t>
-      </w:r>
-      <w:proofErr w:type="spellEnd"/>
-      <w:r>
-        <w:t xml:space="preserve">-dev </w:t>
-      </w:r>
-      <w:proofErr w:type="gramStart"/>
-      <w:r>
-        <w:t>tenant</w:t>
-      </w:r>
-      <w:proofErr w:type="gramEnd"/>
+        <w:t>Apply for read/write access to CDF’s testing environment (akerbp-test)</w:t>
+      </w:r>
     </w:p>
     <w:p>
       <w:pPr>
@@ -5701,15 +5462,46 @@
         </w:numPr>
       </w:pPr>
       <w:r>
-        <w:t>Apply for read/write access to CDF’s testing environment (</w:t>
-      </w:r>
-      <w:proofErr w:type="spellStart"/>
-      <w:r>
-        <w:t>akerbp</w:t>
-      </w:r>
-      <w:proofErr w:type="spellEnd"/>
-      <w:r>
-        <w:t>-test)</w:t>
+        <w:t>Testing phase:</w:t>
+      </w:r>
+    </w:p>
+    <w:p>
+      <w:pPr>
+        <w:pStyle w:val="ListParagraph"/>
+        <w:numPr>
+          <w:ilvl w:val="1"/>
+          <w:numId w:val="33"/>
+        </w:numPr>
+      </w:pPr>
+      <w:r>
+        <w:t>Set up tests to validate quality of our solution</w:t>
+      </w:r>
+    </w:p>
+    <w:p>
+      <w:pPr>
+        <w:pStyle w:val="ListParagraph"/>
+        <w:numPr>
+          <w:ilvl w:val="1"/>
+          <w:numId w:val="33"/>
+        </w:numPr>
+      </w:pPr>
+      <w:r>
+        <w:t>Run the tests</w:t>
+      </w:r>
+    </w:p>
+    <w:p>
+      <w:pPr>
+        <w:pStyle w:val="ListParagraph"/>
+        <w:numPr>
+          <w:ilvl w:val="1"/>
+          <w:numId w:val="33"/>
+        </w:numPr>
+      </w:pPr>
+      <w:r>
+        <w:t xml:space="preserve">Proceed when all tests </w:t>
+      </w:r>
+      <w:r>
+        <w:t>have passed</w:t>
       </w:r>
     </w:p>
     <w:p>
@@ -5721,62 +5513,8 @@
         </w:numPr>
       </w:pPr>
       <w:r>
-        <w:t>Testing phase:</w:t>
-      </w:r>
-    </w:p>
-    <w:p>
-      <w:pPr>
-        <w:pStyle w:val="ListParagraph"/>
-        <w:numPr>
-          <w:ilvl w:val="1"/>
-          <w:numId w:val="33"/>
-        </w:numPr>
-      </w:pPr>
-      <w:r>
-        <w:t xml:space="preserve">Set up tests to validate quality of our </w:t>
-      </w:r>
-      <w:proofErr w:type="gramStart"/>
-      <w:r>
-        <w:t>solution</w:t>
-      </w:r>
-      <w:proofErr w:type="gramEnd"/>
-    </w:p>
-    <w:p>
-      <w:pPr>
-        <w:pStyle w:val="ListParagraph"/>
-        <w:numPr>
-          <w:ilvl w:val="1"/>
-          <w:numId w:val="33"/>
-        </w:numPr>
-      </w:pPr>
-      <w:r>
-        <w:t xml:space="preserve">Run the </w:t>
-      </w:r>
-      <w:proofErr w:type="gramStart"/>
-      <w:r>
-        <w:t>tests</w:t>
-      </w:r>
-      <w:proofErr w:type="gramEnd"/>
-    </w:p>
-    <w:p>
-      <w:pPr>
-        <w:pStyle w:val="ListParagraph"/>
-        <w:numPr>
-          <w:ilvl w:val="1"/>
-          <w:numId w:val="33"/>
-        </w:numPr>
-      </w:pPr>
-      <w:r>
-        <w:t xml:space="preserve">Proceed when all tests </w:t>
-      </w:r>
-      <w:r>
-        <w:t xml:space="preserve">have </w:t>
-      </w:r>
-      <w:proofErr w:type="gramStart"/>
-      <w:r>
-        <w:t>passed</w:t>
-      </w:r>
-      <w:proofErr w:type="gramEnd"/>
+        <w:t>Apply for write access to CDF’s production environment (akerbp)</w:t>
+      </w:r>
     </w:p>
     <w:p>
       <w:pPr>
@@ -5787,26 +5525,6 @@
         </w:numPr>
       </w:pPr>
       <w:r>
-        <w:t>Apply for write access to CDF’s production environment (</w:t>
-      </w:r>
-      <w:proofErr w:type="spellStart"/>
-      <w:r>
-        <w:t>akerbp</w:t>
-      </w:r>
-      <w:proofErr w:type="spellEnd"/>
-      <w:r>
-        <w:t>)</w:t>
-      </w:r>
-    </w:p>
-    <w:p>
-      <w:pPr>
-        <w:pStyle w:val="ListParagraph"/>
-        <w:numPr>
-          <w:ilvl w:val="0"/>
-          <w:numId w:val="33"/>
-        </w:numPr>
-      </w:pPr>
-      <w:r>
         <w:t>Finalize the dataset</w:t>
       </w:r>
       <w:r>
@@ -5816,21 +5534,8 @@
         <w:t xml:space="preserve"> and deploy to </w:t>
       </w:r>
       <w:r>
-        <w:t xml:space="preserve">the </w:t>
-      </w:r>
-      <w:proofErr w:type="spellStart"/>
-      <w:r>
-        <w:t>akerbp</w:t>
-      </w:r>
-      <w:proofErr w:type="spellEnd"/>
-      <w:r>
-        <w:t xml:space="preserve"> </w:t>
-      </w:r>
-      <w:proofErr w:type="gramStart"/>
-      <w:r>
-        <w:t>tenant</w:t>
-      </w:r>
-      <w:proofErr w:type="gramEnd"/>
+        <w:t>the akerbp tenant</w:t>
+      </w:r>
     </w:p>
     <w:p>
       <w:r>
@@ -5969,25 +5674,7 @@
           <w:iCs/>
           <w:lang w:val="en-US"/>
         </w:rPr>
-        <w:t xml:space="preserve">workflow loop where </w:t>
-      </w:r>
-      <w:proofErr w:type="spellStart"/>
-      <w:r>
-        <w:rPr>
-          <w:rFonts w:asciiTheme="majorHAnsi" w:hAnsiTheme="majorHAnsi" w:cstheme="majorHAnsi"/>
-          <w:iCs/>
-          <w:lang w:val="en-US"/>
-        </w:rPr>
-        <w:t>Cognite</w:t>
-      </w:r>
-      <w:proofErr w:type="spellEnd"/>
-      <w:r>
-        <w:rPr>
-          <w:rFonts w:asciiTheme="majorHAnsi" w:hAnsiTheme="majorHAnsi" w:cstheme="majorHAnsi"/>
-          <w:iCs/>
-          <w:lang w:val="en-US"/>
-        </w:rPr>
-        <w:t xml:space="preserve"> Fusion Prod marks the start and end </w:t>
+        <w:t xml:space="preserve">workflow loop where Cognite Fusion Prod marks the start and end </w:t>
       </w:r>
       <w:r>
         <w:rPr>
@@ -5997,41 +5684,13 @@
         </w:rPr>
         <w:t xml:space="preserve">destination. Dataset of interest is extracted from </w:t>
       </w:r>
-      <w:proofErr w:type="spellStart"/>
-      <w:r>
-        <w:rPr>
-          <w:rFonts w:asciiTheme="majorHAnsi" w:hAnsiTheme="majorHAnsi" w:cstheme="majorHAnsi"/>
-          <w:iCs/>
-          <w:lang w:val="en-US"/>
-        </w:rPr>
-        <w:t>Cognite</w:t>
-      </w:r>
-      <w:proofErr w:type="spellEnd"/>
-      <w:r>
-        <w:rPr>
-          <w:rFonts w:asciiTheme="majorHAnsi" w:hAnsiTheme="majorHAnsi" w:cstheme="majorHAnsi"/>
-          <w:iCs/>
-          <w:lang w:val="en-US"/>
-        </w:rPr>
-        <w:t xml:space="preserve"> Fusion Prod, transformed with </w:t>
-      </w:r>
-      <w:proofErr w:type="spellStart"/>
-      <w:r>
-        <w:rPr>
-          <w:rFonts w:asciiTheme="majorHAnsi" w:hAnsiTheme="majorHAnsi" w:cstheme="majorHAnsi"/>
-          <w:iCs/>
-          <w:lang w:val="en-US"/>
-        </w:rPr>
-        <w:t>Cognite</w:t>
-      </w:r>
-      <w:proofErr w:type="spellEnd"/>
-      <w:r>
-        <w:rPr>
-          <w:rFonts w:asciiTheme="majorHAnsi" w:hAnsiTheme="majorHAnsi" w:cstheme="majorHAnsi"/>
-          <w:iCs/>
-          <w:lang w:val="en-US"/>
-        </w:rPr>
-        <w:t xml:space="preserve"> Functions using the Python SDK,</w:t>
+      <w:r>
+        <w:rPr>
+          <w:rFonts w:asciiTheme="majorHAnsi" w:hAnsiTheme="majorHAnsi" w:cstheme="majorHAnsi"/>
+          <w:iCs/>
+          <w:lang w:val="en-US"/>
+        </w:rPr>
+        <w:t>Cognite Fusion Prod, transformed with Cognite Functions using the Python SDK,</w:t>
       </w:r>
       <w:r>
         <w:rPr>
@@ -6047,51 +5706,15 @@
           <w:iCs/>
           <w:lang w:val="en-US"/>
         </w:rPr>
-        <w:t xml:space="preserve">written to </w:t>
-      </w:r>
-      <w:proofErr w:type="spellStart"/>
-      <w:r>
-        <w:rPr>
-          <w:rFonts w:asciiTheme="majorHAnsi" w:hAnsiTheme="majorHAnsi" w:cstheme="majorHAnsi"/>
-          <w:iCs/>
-          <w:lang w:val="en-US"/>
-        </w:rPr>
-        <w:t>Cognite</w:t>
-      </w:r>
-      <w:proofErr w:type="spellEnd"/>
-      <w:r>
-        <w:rPr>
-          <w:rFonts w:asciiTheme="majorHAnsi" w:hAnsiTheme="majorHAnsi" w:cstheme="majorHAnsi"/>
-          <w:iCs/>
-          <w:lang w:val="en-US"/>
-        </w:rPr>
-        <w:t xml:space="preserve"> Fusion Dev </w:t>
-      </w:r>
-      <w:r>
-        <w:rPr>
-          <w:rFonts w:asciiTheme="majorHAnsi" w:hAnsiTheme="majorHAnsi" w:cstheme="majorHAnsi"/>
-          <w:iCs/>
-          <w:lang w:val="en-US"/>
-        </w:rPr>
-        <w:t xml:space="preserve">to finalize development, then to </w:t>
-      </w:r>
-      <w:proofErr w:type="spellStart"/>
-      <w:r>
-        <w:rPr>
-          <w:rFonts w:asciiTheme="majorHAnsi" w:hAnsiTheme="majorHAnsi" w:cstheme="majorHAnsi"/>
-          <w:iCs/>
-          <w:lang w:val="en-US"/>
-        </w:rPr>
-        <w:t>Cognite</w:t>
-      </w:r>
-      <w:proofErr w:type="spellEnd"/>
-      <w:r>
-        <w:rPr>
-          <w:rFonts w:asciiTheme="majorHAnsi" w:hAnsiTheme="majorHAnsi" w:cstheme="majorHAnsi"/>
-          <w:iCs/>
-          <w:lang w:val="en-US"/>
-        </w:rPr>
-        <w:t xml:space="preserve"> Fusion Test </w:t>
+        <w:t xml:space="preserve">written to Cognite Fusion Dev </w:t>
+      </w:r>
+      <w:r>
+        <w:rPr>
+          <w:rFonts w:asciiTheme="majorHAnsi" w:hAnsiTheme="majorHAnsi" w:cstheme="majorHAnsi"/>
+          <w:iCs/>
+          <w:lang w:val="en-US"/>
+        </w:rPr>
+        <w:t xml:space="preserve">to finalize development, then to Cognite Fusion Test </w:t>
       </w:r>
       <w:r>
         <w:rPr>
@@ -6131,137 +5754,119 @@
           <w:iCs/>
           <w:lang w:val="en-US"/>
         </w:rPr>
+        <w:t xml:space="preserve"> Cognite Fusion Prod</w:t>
+      </w:r>
+      <w:r>
+        <w:rPr>
+          <w:rFonts w:asciiTheme="majorHAnsi" w:hAnsiTheme="majorHAnsi" w:cstheme="majorHAnsi"/>
+          <w:iCs/>
+          <w:lang w:val="en-US"/>
+        </w:rPr>
+        <w:t xml:space="preserve">. </w:t>
+      </w:r>
+      <w:r>
+        <w:rPr>
+          <w:rFonts w:asciiTheme="majorHAnsi" w:hAnsiTheme="majorHAnsi" w:cstheme="majorHAnsi"/>
+          <w:iCs/>
+          <w:lang w:val="en-US"/>
+        </w:rPr>
+        <w:t>Once the</w:t>
+      </w:r>
+      <w:r>
+        <w:rPr>
+          <w:rFonts w:asciiTheme="majorHAnsi" w:hAnsiTheme="majorHAnsi" w:cstheme="majorHAnsi"/>
+          <w:iCs/>
+          <w:lang w:val="en-US"/>
+        </w:rPr>
+        <w:t xml:space="preserve"> new time series is deployed, and the</w:t>
+      </w:r>
+      <w:r>
+        <w:rPr>
+          <w:rFonts w:asciiTheme="majorHAnsi" w:hAnsiTheme="majorHAnsi" w:cstheme="majorHAnsi"/>
+          <w:iCs/>
+          <w:lang w:val="en-US"/>
+        </w:rPr>
+        <w:t xml:space="preserve"> governed</w:t>
+      </w:r>
+      <w:r>
+        <w:rPr>
+          <w:rFonts w:asciiTheme="majorHAnsi" w:hAnsiTheme="majorHAnsi" w:cstheme="majorHAnsi"/>
+          <w:iCs/>
+          <w:lang w:val="en-US"/>
+        </w:rPr>
+        <w:t xml:space="preserve"> dataset resides in </w:t>
+      </w:r>
+      <w:r>
+        <w:rPr>
+          <w:rFonts w:asciiTheme="majorHAnsi" w:hAnsiTheme="majorHAnsi" w:cstheme="majorHAnsi"/>
+          <w:iCs/>
+          <w:lang w:val="en-US"/>
+        </w:rPr>
+        <w:t>CDF</w:t>
+      </w:r>
+      <w:r>
+        <w:rPr>
+          <w:rFonts w:asciiTheme="majorHAnsi" w:hAnsiTheme="majorHAnsi" w:cstheme="majorHAnsi"/>
+          <w:iCs/>
+          <w:lang w:val="en-US"/>
+        </w:rPr>
+        <w:t xml:space="preserve">, </w:t>
+      </w:r>
+      <w:r>
+        <w:rPr>
+          <w:rFonts w:asciiTheme="majorHAnsi" w:hAnsiTheme="majorHAnsi" w:cstheme="majorHAnsi"/>
+          <w:iCs/>
+          <w:lang w:val="en-US"/>
+        </w:rPr>
+        <w:t>time series can be visualized</w:t>
+      </w:r>
+      <w:r>
+        <w:rPr>
+          <w:rFonts w:asciiTheme="majorHAnsi" w:hAnsiTheme="majorHAnsi" w:cstheme="majorHAnsi"/>
+          <w:iCs/>
+          <w:lang w:val="en-US"/>
+        </w:rPr>
+        <w:t>/analyzed in</w:t>
+      </w:r>
+      <w:r>
+        <w:rPr>
+          <w:rFonts w:asciiTheme="majorHAnsi" w:hAnsiTheme="majorHAnsi" w:cstheme="majorHAnsi"/>
+          <w:iCs/>
+          <w:lang w:val="en-US"/>
+        </w:rPr>
         <w:t xml:space="preserve"> </w:t>
       </w:r>
-      <w:proofErr w:type="spellStart"/>
-      <w:r>
-        <w:rPr>
-          <w:rFonts w:asciiTheme="majorHAnsi" w:hAnsiTheme="majorHAnsi" w:cstheme="majorHAnsi"/>
-          <w:iCs/>
-          <w:lang w:val="en-US"/>
-        </w:rPr>
-        <w:t>Cognite</w:t>
-      </w:r>
-      <w:proofErr w:type="spellEnd"/>
-      <w:r>
-        <w:rPr>
-          <w:rFonts w:asciiTheme="majorHAnsi" w:hAnsiTheme="majorHAnsi" w:cstheme="majorHAnsi"/>
-          <w:iCs/>
-          <w:lang w:val="en-US"/>
-        </w:rPr>
-        <w:t xml:space="preserve"> Fusion Prod</w:t>
-      </w:r>
-      <w:r>
-        <w:rPr>
-          <w:rFonts w:asciiTheme="majorHAnsi" w:hAnsiTheme="majorHAnsi" w:cstheme="majorHAnsi"/>
-          <w:iCs/>
-          <w:lang w:val="en-US"/>
-        </w:rPr>
-        <w:t xml:space="preserve">. </w:t>
-      </w:r>
-      <w:r>
-        <w:rPr>
-          <w:rFonts w:asciiTheme="majorHAnsi" w:hAnsiTheme="majorHAnsi" w:cstheme="majorHAnsi"/>
-          <w:iCs/>
-          <w:lang w:val="en-US"/>
-        </w:rPr>
-        <w:t>Once the</w:t>
-      </w:r>
-      <w:r>
-        <w:rPr>
-          <w:rFonts w:asciiTheme="majorHAnsi" w:hAnsiTheme="majorHAnsi" w:cstheme="majorHAnsi"/>
-          <w:iCs/>
-          <w:lang w:val="en-US"/>
-        </w:rPr>
-        <w:t xml:space="preserve"> new time series is deployed, and the</w:t>
-      </w:r>
-      <w:r>
-        <w:rPr>
-          <w:rFonts w:asciiTheme="majorHAnsi" w:hAnsiTheme="majorHAnsi" w:cstheme="majorHAnsi"/>
-          <w:iCs/>
-          <w:lang w:val="en-US"/>
-        </w:rPr>
-        <w:t xml:space="preserve"> governed</w:t>
-      </w:r>
-      <w:r>
-        <w:rPr>
-          <w:rFonts w:asciiTheme="majorHAnsi" w:hAnsiTheme="majorHAnsi" w:cstheme="majorHAnsi"/>
-          <w:iCs/>
-          <w:lang w:val="en-US"/>
-        </w:rPr>
-        <w:t xml:space="preserve"> dataset resides in </w:t>
-      </w:r>
-      <w:r>
-        <w:rPr>
-          <w:rFonts w:asciiTheme="majorHAnsi" w:hAnsiTheme="majorHAnsi" w:cstheme="majorHAnsi"/>
-          <w:iCs/>
-          <w:lang w:val="en-US"/>
-        </w:rPr>
-        <w:t>CDF</w:t>
-      </w:r>
-      <w:r>
-        <w:rPr>
-          <w:rFonts w:asciiTheme="majorHAnsi" w:hAnsiTheme="majorHAnsi" w:cstheme="majorHAnsi"/>
-          <w:iCs/>
-          <w:lang w:val="en-US"/>
-        </w:rPr>
-        <w:t xml:space="preserve">, </w:t>
-      </w:r>
-      <w:r>
-        <w:rPr>
-          <w:rFonts w:asciiTheme="majorHAnsi" w:hAnsiTheme="majorHAnsi" w:cstheme="majorHAnsi"/>
-          <w:iCs/>
-          <w:lang w:val="en-US"/>
-        </w:rPr>
-        <w:t>time series can be visualized</w:t>
-      </w:r>
-      <w:r>
-        <w:rPr>
-          <w:rFonts w:asciiTheme="majorHAnsi" w:hAnsiTheme="majorHAnsi" w:cstheme="majorHAnsi"/>
-          <w:iCs/>
-          <w:lang w:val="en-US"/>
-        </w:rPr>
-        <w:t>/analyzed in</w:t>
-      </w:r>
-      <w:r>
-        <w:rPr>
-          <w:rFonts w:asciiTheme="majorHAnsi" w:hAnsiTheme="majorHAnsi" w:cstheme="majorHAnsi"/>
-          <w:iCs/>
-          <w:lang w:val="en-US"/>
-        </w:rPr>
-        <w:t xml:space="preserve"> Grafana </w:t>
-      </w:r>
-      <w:r>
-        <w:rPr>
-          <w:rFonts w:asciiTheme="majorHAnsi" w:hAnsiTheme="majorHAnsi" w:cstheme="majorHAnsi"/>
-          <w:iCs/>
-          <w:lang w:val="en-US"/>
-        </w:rPr>
-        <w:t>D</w:t>
-      </w:r>
-      <w:r>
-        <w:rPr>
-          <w:rFonts w:asciiTheme="majorHAnsi" w:hAnsiTheme="majorHAnsi" w:cstheme="majorHAnsi"/>
-          <w:iCs/>
-          <w:lang w:val="en-US"/>
-        </w:rPr>
-        <w:t>ashboard</w:t>
-      </w:r>
-      <w:r>
-        <w:rPr>
-          <w:rFonts w:asciiTheme="majorHAnsi" w:hAnsiTheme="majorHAnsi" w:cstheme="majorHAnsi"/>
-          <w:iCs/>
-          <w:lang w:val="en-US"/>
-        </w:rPr>
-        <w:t>s</w:t>
-      </w:r>
-      <w:r>
-        <w:rPr>
-          <w:rFonts w:asciiTheme="majorHAnsi" w:hAnsiTheme="majorHAnsi" w:cstheme="majorHAnsi"/>
-          <w:iCs/>
-          <w:lang w:val="en-US"/>
-        </w:rPr>
-        <w:t xml:space="preserve">. </w:t>
+      <w:r>
+        <w:rPr>
+          <w:rFonts w:asciiTheme="majorHAnsi" w:hAnsiTheme="majorHAnsi" w:cstheme="majorHAnsi"/>
+          <w:iCs/>
+          <w:lang w:val="en-US"/>
+        </w:rPr>
+        <w:t>in</w:t>
+      </w:r>
+      <w:r>
+        <w:rPr>
+          <w:rFonts w:asciiTheme="majorHAnsi" w:hAnsiTheme="majorHAnsi" w:cstheme="majorHAnsi"/>
+          <w:iCs/>
+          <w:lang w:val="en-US"/>
+        </w:rPr>
+        <w:t xml:space="preserve">tegrated or </w:t>
+      </w:r>
+      <w:r>
+        <w:rPr>
+          <w:rFonts w:asciiTheme="majorHAnsi" w:hAnsiTheme="majorHAnsi" w:cstheme="majorHAnsi"/>
+          <w:iCs/>
+          <w:lang w:val="en-US"/>
+        </w:rPr>
+        <w:t>external dashboard</w:t>
+      </w:r>
+      <w:r>
+        <w:rPr>
+          <w:rFonts w:asciiTheme="majorHAnsi" w:hAnsiTheme="majorHAnsi" w:cstheme="majorHAnsi"/>
+          <w:iCs/>
+          <w:lang w:val="en-US"/>
+        </w:rPr>
+        <w:t>s like Charts or Grafana.</w:t>
       </w:r>
     </w:p>
     <w:p>
@@ -6282,6 +5887,7 @@
       </w:pPr>
       <w:bookmarkStart w:id="12" w:name="_Toc55391439"/>
       <w:r>
+        <w:lastRenderedPageBreak/>
         <w:t>Interfaces</w:t>
       </w:r>
       <w:bookmarkEnd w:id="12"/>
@@ -6334,7 +5940,6 @@
           <w:noProof/>
           <w:lang w:val="en-US"/>
         </w:rPr>
-        <w:lastRenderedPageBreak/>
         <w:drawing>
           <wp:inline distT="0" distB="0" distL="0" distR="0" wp14:anchorId="2B6DA721" wp14:editId="28B16093">
             <wp:extent cx="4096205" cy="2794000"/>
@@ -6433,25 +6038,7 @@
           <w:color w:val="4F81BD"/>
           <w:lang w:val="en-US"/>
         </w:rPr>
-        <w:t xml:space="preserve">through the definition of the company’s business information assets, their sources, structure, </w:t>
-      </w:r>
-      <w:proofErr w:type="gramStart"/>
-      <w:r>
-        <w:rPr>
-          <w:i/>
-          <w:color w:val="4F81BD"/>
-          <w:lang w:val="en-US"/>
-        </w:rPr>
-        <w:t>classification</w:t>
-      </w:r>
-      <w:proofErr w:type="gramEnd"/>
-      <w:r>
-        <w:rPr>
-          <w:i/>
-          <w:color w:val="4F81BD"/>
-          <w:lang w:val="en-US"/>
-        </w:rPr>
-        <w:t xml:space="preserve"> and associations</w:t>
+        <w:t>through the definition of the company’s business information assets, their sources, structure, classification and associations</w:t>
       </w:r>
       <w:r>
         <w:rPr>
@@ -6486,6 +6073,7 @@
       <w:pPr>
         <w:rPr>
           <w:rFonts w:asciiTheme="majorHAnsi" w:hAnsiTheme="majorHAnsi" w:cstheme="majorHAnsi"/>
+          <w:lang w:val="en-US"/>
         </w:rPr>
       </w:pPr>
       <w:r>
@@ -6504,228 +6092,7 @@
         <w:rPr>
           <w:rFonts w:asciiTheme="majorHAnsi" w:hAnsiTheme="majorHAnsi" w:cstheme="majorHAnsi"/>
         </w:rPr>
-        <w:t xml:space="preserve">CDF CLEAN in </w:t>
-      </w:r>
-      <w:r>
-        <w:rPr>
-          <w:rFonts w:asciiTheme="majorHAnsi" w:hAnsiTheme="majorHAnsi" w:cstheme="majorHAnsi"/>
-        </w:rPr>
-        <w:t xml:space="preserve">the </w:t>
-      </w:r>
-      <w:proofErr w:type="spellStart"/>
-      <w:r>
-        <w:rPr>
-          <w:rFonts w:asciiTheme="majorHAnsi" w:hAnsiTheme="majorHAnsi" w:cstheme="majorHAnsi"/>
-        </w:rPr>
-        <w:t>Cognite</w:t>
-      </w:r>
-      <w:proofErr w:type="spellEnd"/>
-      <w:r>
-        <w:rPr>
-          <w:rFonts w:asciiTheme="majorHAnsi" w:hAnsiTheme="majorHAnsi" w:cstheme="majorHAnsi"/>
-        </w:rPr>
-        <w:t xml:space="preserve"> Fusion Prod</w:t>
-      </w:r>
-      <w:r>
-        <w:rPr>
-          <w:rFonts w:asciiTheme="majorHAnsi" w:hAnsiTheme="majorHAnsi" w:cstheme="majorHAnsi"/>
-        </w:rPr>
-        <w:t xml:space="preserve"> tenant</w:t>
-      </w:r>
-      <w:r>
-        <w:rPr>
-          <w:rFonts w:asciiTheme="majorHAnsi" w:hAnsiTheme="majorHAnsi" w:cstheme="majorHAnsi"/>
-        </w:rPr>
-        <w:t xml:space="preserve"> </w:t>
-      </w:r>
-      <w:r>
-        <w:rPr>
-          <w:rFonts w:asciiTheme="majorHAnsi" w:hAnsiTheme="majorHAnsi" w:cstheme="majorHAnsi"/>
-        </w:rPr>
-        <w:t>through the Python SDK:</w:t>
-      </w:r>
-    </w:p>
-    <w:p>
-      <w:pPr>
-        <w:pStyle w:val="ListParagraph"/>
-        <w:shd w:val="clear" w:color="auto" w:fill="1F1F1F"/>
-        <w:spacing w:line="285" w:lineRule="atLeast"/>
-        <w:rPr>
-          <w:rFonts w:ascii="Consolas" w:eastAsia="Times New Roman" w:hAnsi="Consolas" w:cs="Times New Roman"/>
-          <w:color w:val="CCCCCC"/>
-          <w:sz w:val="21"/>
-          <w:szCs w:val="21"/>
-          <w:lang w:val="en-US" w:eastAsia="nb-NO"/>
-        </w:rPr>
-      </w:pPr>
-      <w:proofErr w:type="spellStart"/>
-      <w:proofErr w:type="gramStart"/>
-      <w:r>
-        <w:rPr>
-          <w:rFonts w:ascii="Consolas" w:eastAsia="Times New Roman" w:hAnsi="Consolas" w:cs="Times New Roman"/>
-          <w:color w:val="9CDCFE"/>
-          <w:sz w:val="21"/>
-          <w:szCs w:val="21"/>
-          <w:lang w:val="en-US" w:eastAsia="nb-NO"/>
-        </w:rPr>
-        <w:t>client</w:t>
-      </w:r>
-      <w:r>
-        <w:rPr>
-          <w:rFonts w:ascii="Consolas" w:eastAsia="Times New Roman" w:hAnsi="Consolas" w:cs="Times New Roman"/>
-          <w:color w:val="CCCCCC"/>
-          <w:sz w:val="21"/>
-          <w:szCs w:val="21"/>
-          <w:lang w:val="en-US" w:eastAsia="nb-NO"/>
-        </w:rPr>
-        <w:t>.</w:t>
-      </w:r>
-      <w:r>
-        <w:rPr>
-          <w:rFonts w:ascii="Consolas" w:eastAsia="Times New Roman" w:hAnsi="Consolas" w:cs="Times New Roman"/>
-          <w:color w:val="9CDCFE"/>
-          <w:sz w:val="21"/>
-          <w:szCs w:val="21"/>
-          <w:lang w:val="en-US" w:eastAsia="nb-NO"/>
-        </w:rPr>
-        <w:t>time</w:t>
-      </w:r>
-      <w:proofErr w:type="gramEnd"/>
-      <w:r>
-        <w:rPr>
-          <w:rFonts w:ascii="Consolas" w:eastAsia="Times New Roman" w:hAnsi="Consolas" w:cs="Times New Roman"/>
-          <w:color w:val="9CDCFE"/>
-          <w:sz w:val="21"/>
-          <w:szCs w:val="21"/>
-          <w:lang w:val="en-US" w:eastAsia="nb-NO"/>
-        </w:rPr>
-        <w:t>_series</w:t>
-      </w:r>
-      <w:r>
-        <w:rPr>
-          <w:rFonts w:ascii="Consolas" w:eastAsia="Times New Roman" w:hAnsi="Consolas" w:cs="Times New Roman"/>
-          <w:color w:val="CCCCCC"/>
-          <w:sz w:val="21"/>
-          <w:szCs w:val="21"/>
-          <w:lang w:val="en-US" w:eastAsia="nb-NO"/>
-        </w:rPr>
-        <w:t>.</w:t>
-      </w:r>
-      <w:r>
-        <w:rPr>
-          <w:rFonts w:ascii="Consolas" w:eastAsia="Times New Roman" w:hAnsi="Consolas" w:cs="Times New Roman"/>
-          <w:color w:val="9CDCFE"/>
-          <w:sz w:val="21"/>
-          <w:szCs w:val="21"/>
-          <w:lang w:val="en-US" w:eastAsia="nb-NO"/>
-        </w:rPr>
-        <w:t>data</w:t>
-      </w:r>
-      <w:r>
-        <w:rPr>
-          <w:rFonts w:ascii="Consolas" w:eastAsia="Times New Roman" w:hAnsi="Consolas" w:cs="Times New Roman"/>
-          <w:color w:val="CCCCCC"/>
-          <w:sz w:val="21"/>
-          <w:szCs w:val="21"/>
-          <w:lang w:val="en-US" w:eastAsia="nb-NO"/>
-        </w:rPr>
-        <w:t>.</w:t>
-      </w:r>
-      <w:r>
-        <w:rPr>
-          <w:rFonts w:ascii="Consolas" w:eastAsia="Times New Roman" w:hAnsi="Consolas" w:cs="Times New Roman"/>
-          <w:color w:val="DCDCAA"/>
-          <w:sz w:val="21"/>
-          <w:szCs w:val="21"/>
-          <w:lang w:val="en-US" w:eastAsia="nb-NO"/>
-        </w:rPr>
-        <w:t>retrieve</w:t>
-      </w:r>
-      <w:proofErr w:type="spellEnd"/>
-      <w:r>
-        <w:rPr>
-          <w:rFonts w:ascii="Consolas" w:eastAsia="Times New Roman" w:hAnsi="Consolas" w:cs="Times New Roman"/>
-          <w:color w:val="CCCCCC"/>
-          <w:sz w:val="21"/>
-          <w:szCs w:val="21"/>
-          <w:lang w:val="en-US" w:eastAsia="nb-NO"/>
-        </w:rPr>
-        <w:t>(</w:t>
-      </w:r>
-      <w:proofErr w:type="spellStart"/>
-      <w:r>
-        <w:rPr>
-          <w:rFonts w:ascii="Consolas" w:eastAsia="Times New Roman" w:hAnsi="Consolas" w:cs="Times New Roman"/>
-          <w:color w:val="9CDCFE"/>
-          <w:sz w:val="21"/>
-          <w:szCs w:val="21"/>
-          <w:lang w:val="en-US" w:eastAsia="nb-NO"/>
-        </w:rPr>
-        <w:t>external_id</w:t>
-      </w:r>
-      <w:proofErr w:type="spellEnd"/>
-      <w:r>
-        <w:rPr>
-          <w:rFonts w:ascii="Consolas" w:eastAsia="Times New Roman" w:hAnsi="Consolas" w:cs="Times New Roman"/>
-          <w:color w:val="D4D4D4"/>
-          <w:sz w:val="21"/>
-          <w:szCs w:val="21"/>
-          <w:lang w:val="en-US" w:eastAsia="nb-NO"/>
-        </w:rPr>
-        <w:t>=</w:t>
-      </w:r>
-      <w:proofErr w:type="spellStart"/>
-      <w:r>
-        <w:rPr>
-          <w:rFonts w:ascii="Consolas" w:eastAsia="Times New Roman" w:hAnsi="Consolas" w:cs="Times New Roman"/>
-          <w:color w:val="9CDCFE"/>
-          <w:sz w:val="21"/>
-          <w:szCs w:val="21"/>
-          <w:lang w:val="en-US" w:eastAsia="nb-NO"/>
-        </w:rPr>
-        <w:t>cdf_ext_id</w:t>
-      </w:r>
-      <w:proofErr w:type="spellEnd"/>
-      <w:r>
-        <w:rPr>
-          <w:rFonts w:ascii="Consolas" w:eastAsia="Times New Roman" w:hAnsi="Consolas" w:cs="Times New Roman"/>
-          <w:color w:val="CCCCCC"/>
-          <w:sz w:val="21"/>
-          <w:szCs w:val="21"/>
-          <w:lang w:val="en-US" w:eastAsia="nb-NO"/>
-        </w:rPr>
-        <w:t>)</w:t>
-      </w:r>
-    </w:p>
-    <w:p>
-      <w:pPr>
-        <w:rPr>
-          <w:rFonts w:asciiTheme="majorHAnsi" w:hAnsiTheme="majorHAnsi" w:cstheme="majorHAnsi"/>
-          <w:lang w:val="en-US"/>
-        </w:rPr>
-      </w:pPr>
-      <w:r>
-        <w:rPr>
-          <w:rFonts w:asciiTheme="majorHAnsi" w:hAnsiTheme="majorHAnsi" w:cstheme="majorHAnsi"/>
-          <w:lang w:val="en-US"/>
-        </w:rPr>
-        <w:t xml:space="preserve">where </w:t>
-      </w:r>
-      <w:proofErr w:type="spellStart"/>
-      <w:r>
-        <w:rPr>
-          <w:rFonts w:asciiTheme="majorHAnsi" w:hAnsiTheme="majorHAnsi" w:cstheme="majorHAnsi"/>
-          <w:lang w:val="en-US"/>
-        </w:rPr>
-        <w:t>cdf_ext_id</w:t>
-      </w:r>
-      <w:proofErr w:type="spellEnd"/>
-      <w:r>
-        <w:rPr>
-          <w:rFonts w:asciiTheme="majorHAnsi" w:hAnsiTheme="majorHAnsi" w:cstheme="majorHAnsi"/>
-          <w:lang w:val="en-US"/>
-        </w:rPr>
-        <w:t xml:space="preserve"> is the external id of the time series to extract from CDF.</w:t>
+        <w:t>the PI Time Series dataset in CDF Clean.</w:t>
       </w:r>
     </w:p>
     <w:p>
@@ -6822,13 +6189,8 @@
       <w:bookmarkStart w:id="16" w:name="_Toc55391442"/>
       <w:bookmarkEnd w:id="15"/>
       <w:r>
-        <w:t xml:space="preserve">Create new </w:t>
-      </w:r>
-      <w:proofErr w:type="gramStart"/>
-      <w:r>
-        <w:t>dataset</w:t>
-      </w:r>
-      <w:proofErr w:type="gramEnd"/>
+        <w:t>Create new dataset</w:t>
+      </w:r>
     </w:p>
     <w:p>
       <w:pPr>
@@ -6942,21 +6304,7 @@
         <w:rPr>
           <w:rFonts w:asciiTheme="majorHAnsi" w:hAnsiTheme="majorHAnsi" w:cstheme="majorHAnsi"/>
         </w:rPr>
-        <w:t xml:space="preserve">our request for </w:t>
-      </w:r>
-      <w:proofErr w:type="gramStart"/>
-      <w:r>
-        <w:rPr>
-          <w:rFonts w:asciiTheme="majorHAnsi" w:hAnsiTheme="majorHAnsi" w:cstheme="majorHAnsi"/>
-        </w:rPr>
-        <w:t>write</w:t>
-      </w:r>
-      <w:proofErr w:type="gramEnd"/>
-      <w:r>
-        <w:rPr>
-          <w:rFonts w:asciiTheme="majorHAnsi" w:hAnsiTheme="majorHAnsi" w:cstheme="majorHAnsi"/>
-        </w:rPr>
-        <w:t xml:space="preserve"> access has been accepted.</w:t>
+        <w:t>our request for write access has been accepted.</w:t>
       </w:r>
     </w:p>
     <w:p>
@@ -6968,6 +6316,7 @@
         </w:numPr>
       </w:pPr>
       <w:r>
+        <w:lastRenderedPageBreak/>
         <w:t xml:space="preserve">Data </w:t>
       </w:r>
       <w:bookmarkEnd w:id="16"/>
@@ -7054,42 +6403,23 @@
           <w:iCs/>
           <w:lang w:val="en-US"/>
         </w:rPr>
-        <w:t xml:space="preserve">are </w:t>
-      </w:r>
-      <w:r>
-        <w:rPr>
-          <w:rFonts w:asciiTheme="majorHAnsi" w:hAnsiTheme="majorHAnsi" w:cstheme="majorHAnsi"/>
-          <w:iCs/>
-          <w:lang w:val="en-US"/>
-        </w:rPr>
-        <w:lastRenderedPageBreak/>
-        <w:t>done</w:t>
-      </w:r>
-      <w:r>
-        <w:rPr>
-          <w:rFonts w:asciiTheme="majorHAnsi" w:hAnsiTheme="majorHAnsi" w:cstheme="majorHAnsi"/>
-          <w:iCs/>
-          <w:lang w:val="en-US"/>
-        </w:rPr>
-        <w:t xml:space="preserve"> through </w:t>
-      </w:r>
-      <w:proofErr w:type="spellStart"/>
-      <w:r>
-        <w:rPr>
-          <w:rFonts w:asciiTheme="majorHAnsi" w:hAnsiTheme="majorHAnsi" w:cstheme="majorHAnsi"/>
-          <w:iCs/>
-          <w:lang w:val="en-US"/>
-        </w:rPr>
-        <w:t>Cognite</w:t>
-      </w:r>
-      <w:proofErr w:type="spellEnd"/>
-      <w:r>
-        <w:rPr>
-          <w:rFonts w:asciiTheme="majorHAnsi" w:hAnsiTheme="majorHAnsi" w:cstheme="majorHAnsi"/>
-          <w:iCs/>
-          <w:lang w:val="en-US"/>
-        </w:rPr>
-        <w:t xml:space="preserve"> Functions</w:t>
+        <w:t>are done</w:t>
+      </w:r>
+      <w:r>
+        <w:rPr>
+          <w:rFonts w:asciiTheme="majorHAnsi" w:hAnsiTheme="majorHAnsi" w:cstheme="majorHAnsi"/>
+          <w:iCs/>
+          <w:lang w:val="en-US"/>
+        </w:rPr>
+        <w:t xml:space="preserve"> through</w:t>
+      </w:r>
+      <w:r>
+        <w:rPr>
+          <w:rFonts w:asciiTheme="majorHAnsi" w:hAnsiTheme="majorHAnsi" w:cstheme="majorHAnsi"/>
+          <w:iCs/>
+          <w:lang w:val="en-US"/>
+        </w:rPr>
+        <w:t xml:space="preserve"> the Python SDK</w:t>
       </w:r>
       <w:r>
         <w:rPr>
@@ -7115,38 +6445,6 @@
         </w:rPr>
         <w:t xml:space="preserve"> </w:t>
       </w:r>
-      <w:r>
-        <w:rPr>
-          <w:rFonts w:asciiTheme="majorHAnsi" w:hAnsiTheme="majorHAnsi" w:cstheme="majorHAnsi"/>
-          <w:iCs/>
-          <w:lang w:val="en-US"/>
-        </w:rPr>
-        <w:t>The transformations</w:t>
-      </w:r>
-      <w:r>
-        <w:rPr>
-          <w:rFonts w:asciiTheme="majorHAnsi" w:hAnsiTheme="majorHAnsi" w:cstheme="majorHAnsi"/>
-          <w:iCs/>
-          <w:lang w:val="en-US"/>
-        </w:rPr>
-        <w:t xml:space="preserve"> used in the example for </w:t>
-      </w:r>
-      <w:r>
-        <w:rPr>
-          <w:rFonts w:asciiTheme="majorHAnsi" w:hAnsiTheme="majorHAnsi" w:cstheme="majorHAnsi"/>
-          <w:iCs/>
-          <w:lang w:val="en-US"/>
-        </w:rPr>
-        <w:t>calculating daily average leakage rate</w:t>
-      </w:r>
-      <w:r>
-        <w:rPr>
-          <w:rFonts w:asciiTheme="majorHAnsi" w:hAnsiTheme="majorHAnsi" w:cstheme="majorHAnsi"/>
-          <w:iCs/>
-          <w:lang w:val="en-US"/>
-        </w:rPr>
-        <w:t xml:space="preserve"> </w:t>
-      </w:r>
       <w:bookmarkStart w:id="17" w:name="_Toc55391443"/>
       <w:r>
         <w:rPr>
@@ -7154,63 +6452,23 @@
           <w:iCs/>
           <w:lang w:val="en-US"/>
         </w:rPr>
-        <w:t xml:space="preserve">are described in </w:t>
-      </w:r>
-      <w:r>
-        <w:rPr>
-          <w:rFonts w:asciiTheme="majorHAnsi" w:hAnsiTheme="majorHAnsi" w:cstheme="majorHAnsi"/>
-          <w:iCs/>
-          <w:color w:val="FF0000"/>
-          <w:lang w:val="en-US"/>
-        </w:rPr>
-        <w:t>2</w:t>
-      </w:r>
-      <w:r>
-        <w:rPr>
-          <w:rFonts w:asciiTheme="majorHAnsi" w:hAnsiTheme="majorHAnsi" w:cstheme="majorHAnsi"/>
-          <w:iCs/>
-          <w:color w:val="FF0000"/>
-          <w:lang w:val="en-US"/>
-        </w:rPr>
-        <w:t xml:space="preserve"> </w:t>
-      </w:r>
-      <w:r>
-        <w:rPr>
-          <w:rFonts w:asciiTheme="majorHAnsi" w:hAnsiTheme="majorHAnsi" w:cstheme="majorHAnsi"/>
-          <w:iCs/>
-          <w:color w:val="FF0000"/>
-          <w:lang w:val="en-US"/>
-        </w:rPr>
-        <w:t>–</w:t>
-      </w:r>
-      <w:r>
-        <w:rPr>
-          <w:rFonts w:asciiTheme="majorHAnsi" w:hAnsiTheme="majorHAnsi" w:cstheme="majorHAnsi"/>
-          <w:iCs/>
-          <w:color w:val="FF0000"/>
-          <w:lang w:val="en-US"/>
-        </w:rPr>
-        <w:t xml:space="preserve"> </w:t>
-      </w:r>
-      <w:proofErr w:type="spellStart"/>
-      <w:r>
-        <w:rPr>
-          <w:rFonts w:asciiTheme="majorHAnsi" w:hAnsiTheme="majorHAnsi" w:cstheme="majorHAnsi"/>
-          <w:iCs/>
-          <w:color w:val="FF0000"/>
-          <w:lang w:val="en-US"/>
-        </w:rPr>
-        <w:t>DataIntegrationArchitecture</w:t>
-      </w:r>
-      <w:proofErr w:type="spellEnd"/>
-      <w:r>
-        <w:rPr>
-          <w:rFonts w:asciiTheme="majorHAnsi" w:hAnsiTheme="majorHAnsi" w:cstheme="majorHAnsi"/>
-          <w:iCs/>
-          <w:color w:val="FF0000"/>
-          <w:lang w:val="en-US"/>
-        </w:rPr>
-        <w:t>.</w:t>
+        <w:t xml:space="preserve">The calculations </w:t>
+      </w:r>
+      <w:r>
+        <w:rPr>
+          <w:rFonts w:asciiTheme="majorHAnsi" w:hAnsiTheme="majorHAnsi" w:cstheme="majorHAnsi"/>
+          <w:iCs/>
+          <w:lang w:val="en-US"/>
+        </w:rPr>
+        <w:t xml:space="preserve">can be implemented </w:t>
+      </w:r>
+      <w:r>
+        <w:rPr>
+          <w:rFonts w:asciiTheme="majorHAnsi" w:hAnsiTheme="majorHAnsi" w:cstheme="majorHAnsi"/>
+          <w:iCs/>
+          <w:lang w:val="en-US"/>
+        </w:rPr>
+        <w:t>using any desired Python library.</w:t>
       </w:r>
     </w:p>
     <w:p/>
@@ -7233,7 +6491,7 @@
     <w:p>
       <w:pPr>
         <w:pStyle w:val="ListParagraph"/>
-        <w:ind w:left="360"/>
+        <w:ind w:left="0"/>
         <w:rPr>
           <w:i/>
           <w:color w:val="4F81BD"/>
@@ -7252,7 +6510,7 @@
     <w:p>
       <w:pPr>
         <w:pStyle w:val="ListParagraph"/>
-        <w:ind w:left="360"/>
+        <w:ind w:left="0"/>
         <w:rPr>
           <w:i/>
           <w:color w:val="4F81BD"/>
@@ -7265,33 +6523,55 @@
           <w:iCs/>
           <w:lang w:val="en-US"/>
         </w:rPr>
-        <w:t xml:space="preserve">Apart from the </w:t>
-      </w:r>
-      <w:proofErr w:type="spellStart"/>
-      <w:r>
-        <w:rPr>
-          <w:rFonts w:asciiTheme="majorHAnsi" w:hAnsiTheme="majorHAnsi" w:cstheme="majorHAnsi"/>
-          <w:iCs/>
-          <w:lang w:val="en-US"/>
-        </w:rPr>
-        <w:t>Cognite</w:t>
-      </w:r>
-      <w:proofErr w:type="spellEnd"/>
-      <w:r>
-        <w:rPr>
-          <w:rFonts w:asciiTheme="majorHAnsi" w:hAnsiTheme="majorHAnsi" w:cstheme="majorHAnsi"/>
-          <w:iCs/>
-          <w:lang w:val="en-US"/>
-        </w:rPr>
-        <w:t xml:space="preserve"> Functions in the transformation steps, no </w:t>
-      </w:r>
-      <w:r>
-        <w:rPr>
-          <w:rFonts w:asciiTheme="majorHAnsi" w:hAnsiTheme="majorHAnsi" w:cstheme="majorHAnsi"/>
-          <w:iCs/>
-          <w:lang w:val="en-US"/>
-        </w:rPr>
-        <w:t>modification is done on the source data</w:t>
+        <w:t>No</w:t>
+      </w:r>
+      <w:r>
+        <w:rPr>
+          <w:rFonts w:asciiTheme="majorHAnsi" w:hAnsiTheme="majorHAnsi" w:cstheme="majorHAnsi"/>
+          <w:iCs/>
+          <w:lang w:val="en-US"/>
+        </w:rPr>
+        <w:t xml:space="preserve"> </w:t>
+      </w:r>
+      <w:r>
+        <w:rPr>
+          <w:rFonts w:asciiTheme="majorHAnsi" w:hAnsiTheme="majorHAnsi" w:cstheme="majorHAnsi"/>
+          <w:iCs/>
+          <w:lang w:val="en-US"/>
+        </w:rPr>
+        <w:t>modification</w:t>
+      </w:r>
+      <w:r>
+        <w:rPr>
+          <w:rFonts w:asciiTheme="majorHAnsi" w:hAnsiTheme="majorHAnsi" w:cstheme="majorHAnsi"/>
+          <w:iCs/>
+          <w:lang w:val="en-US"/>
+        </w:rPr>
+        <w:t>s</w:t>
+      </w:r>
+      <w:r>
+        <w:rPr>
+          <w:rFonts w:asciiTheme="majorHAnsi" w:hAnsiTheme="majorHAnsi" w:cstheme="majorHAnsi"/>
+          <w:iCs/>
+          <w:lang w:val="en-US"/>
+        </w:rPr>
+        <w:t xml:space="preserve"> </w:t>
+      </w:r>
+      <w:r>
+        <w:rPr>
+          <w:rFonts w:asciiTheme="majorHAnsi" w:hAnsiTheme="majorHAnsi" w:cstheme="majorHAnsi"/>
+          <w:iCs/>
+          <w:lang w:val="en-US"/>
+        </w:rPr>
+        <w:t>are</w:t>
+      </w:r>
+      <w:r>
+        <w:rPr>
+          <w:rFonts w:asciiTheme="majorHAnsi" w:hAnsiTheme="majorHAnsi" w:cstheme="majorHAnsi"/>
+          <w:iCs/>
+          <w:lang w:val="en-US"/>
+        </w:rPr>
+        <w:t xml:space="preserve"> done on the source data</w:t>
       </w:r>
       <w:r>
         <w:rPr>
@@ -7477,18 +6757,8 @@
           <w:color w:val="4F81BD"/>
           <w:lang w:val="en-US"/>
         </w:rPr>
-        <w:t xml:space="preserve">The necessary steps and tools to deploy the </w:t>
-      </w:r>
-      <w:proofErr w:type="gramStart"/>
-      <w:r>
-        <w:rPr>
-          <w:i/>
-          <w:color w:val="4F81BD"/>
-          <w:lang w:val="en-US"/>
-        </w:rPr>
-        <w:t>solution</w:t>
-      </w:r>
-      <w:proofErr w:type="gramEnd"/>
+        <w:t>The necessary steps and tools to deploy the solution</w:t>
+      </w:r>
     </w:p>
     <w:p>
       <w:pPr>
@@ -7581,7 +6851,6 @@
           <w:lang w:val="en-US"/>
         </w:rPr>
       </w:pPr>
-      <w:proofErr w:type="spellStart"/>
       <w:r>
         <w:rPr>
           <w:rStyle w:val="normaltextrun"/>
@@ -7590,9 +6859,8 @@
           <w:bdr w:val="none" w:sz="0" w:space="0" w:color="auto" w:frame="1"/>
           <w:lang w:val="en-US"/>
         </w:rPr>
-        <w:t>Cognite</w:t>
-      </w:r>
-      <w:proofErr w:type="spellEnd"/>
+        <w:t xml:space="preserve">Cognite Functions are deployed by generating </w:t>
+      </w:r>
       <w:r>
         <w:rPr>
           <w:rStyle w:val="normaltextrun"/>
@@ -7601,7 +6869,7 @@
           <w:bdr w:val="none" w:sz="0" w:space="0" w:color="auto" w:frame="1"/>
           <w:lang w:val="en-US"/>
         </w:rPr>
-        <w:t xml:space="preserve"> Functions are deployed by generating </w:t>
+        <w:t xml:space="preserve">a designated folder for your calculation in the </w:t>
       </w:r>
       <w:r>
         <w:rPr>
@@ -7611,7 +6879,7 @@
           <w:bdr w:val="none" w:sz="0" w:space="0" w:color="auto" w:frame="1"/>
           <w:lang w:val="en-US"/>
         </w:rPr>
-        <w:t xml:space="preserve">a designated folder for your calculation in the </w:t>
+        <w:t>project template</w:t>
       </w:r>
       <w:r>
         <w:rPr>
@@ -7621,7 +6889,7 @@
           <w:bdr w:val="none" w:sz="0" w:space="0" w:color="auto" w:frame="1"/>
           <w:lang w:val="en-US"/>
         </w:rPr>
-        <w:t>project template</w:t>
+        <w:t xml:space="preserve">, and </w:t>
       </w:r>
       <w:r>
         <w:rPr>
@@ -7631,7 +6899,7 @@
           <w:bdr w:val="none" w:sz="0" w:space="0" w:color="auto" w:frame="1"/>
           <w:lang w:val="en-US"/>
         </w:rPr>
-        <w:t xml:space="preserve">, and </w:t>
+        <w:t>then run the Jupyter notebook “run_functions.ipynb” with relevant input parameters</w:t>
       </w:r>
       <w:r>
         <w:rPr>
@@ -7641,9 +6909,8 @@
           <w:bdr w:val="none" w:sz="0" w:space="0" w:color="auto" w:frame="1"/>
           <w:lang w:val="en-US"/>
         </w:rPr>
-        <w:t xml:space="preserve">then run the </w:t>
-      </w:r>
-      <w:proofErr w:type="spellStart"/>
+        <w:t xml:space="preserve"> for the “handle.py” </w:t>
+      </w:r>
       <w:r>
         <w:rPr>
           <w:rStyle w:val="normaltextrun"/>
@@ -7652,9 +6919,8 @@
           <w:bdr w:val="none" w:sz="0" w:space="0" w:color="auto" w:frame="1"/>
           <w:lang w:val="en-US"/>
         </w:rPr>
-        <w:t>Jupyter</w:t>
-      </w:r>
-      <w:proofErr w:type="spellEnd"/>
+        <w:t>script</w:t>
+      </w:r>
       <w:r>
         <w:rPr>
           <w:rStyle w:val="normaltextrun"/>
@@ -7663,9 +6929,8 @@
           <w:bdr w:val="none" w:sz="0" w:space="0" w:color="auto" w:frame="1"/>
           <w:lang w:val="en-US"/>
         </w:rPr>
-        <w:t xml:space="preserve"> notebook “</w:t>
-      </w:r>
-      <w:proofErr w:type="spellStart"/>
+        <w:t>.</w:t>
+      </w:r>
       <w:r>
         <w:rPr>
           <w:rStyle w:val="normaltextrun"/>
@@ -7674,9 +6939,8 @@
           <w:bdr w:val="none" w:sz="0" w:space="0" w:color="auto" w:frame="1"/>
           <w:lang w:val="en-US"/>
         </w:rPr>
-        <w:t>run_</w:t>
-      </w:r>
-      <w:proofErr w:type="gramStart"/>
+        <w:t xml:space="preserve"> See the project’s Github page</w:t>
+      </w:r>
       <w:r>
         <w:rPr>
           <w:rStyle w:val="normaltextrun"/>
@@ -7685,10 +6949,19 @@
           <w:bdr w:val="none" w:sz="0" w:space="0" w:color="auto" w:frame="1"/>
           <w:lang w:val="en-US"/>
         </w:rPr>
-        <w:t>functions.ipynb</w:t>
-      </w:r>
-      <w:proofErr w:type="spellEnd"/>
-      <w:proofErr w:type="gramEnd"/>
+        <w:t xml:space="preserve">, </w:t>
+      </w:r>
+      <w:hyperlink r:id="rId12" w:history="1">
+        <w:r>
+          <w:rPr>
+            <w:rStyle w:val="Hyperlink"/>
+          </w:rPr>
+          <w:t>AkerBP/deos-cognite-functions-template (github.com)</w:t>
+        </w:r>
+      </w:hyperlink>
+      <w:r>
+        <w:t xml:space="preserve">, </w:t>
+      </w:r>
       <w:r>
         <w:rPr>
           <w:rStyle w:val="normaltextrun"/>
@@ -7697,7 +6970,7 @@
           <w:bdr w:val="none" w:sz="0" w:space="0" w:color="auto" w:frame="1"/>
           <w:lang w:val="en-US"/>
         </w:rPr>
-        <w:t>” with relevant input parameters</w:t>
+        <w:t>for</w:t>
       </w:r>
       <w:r>
         <w:rPr>
@@ -7707,7 +6980,7 @@
           <w:bdr w:val="none" w:sz="0" w:space="0" w:color="auto" w:frame="1"/>
           <w:lang w:val="en-US"/>
         </w:rPr>
-        <w:t xml:space="preserve"> for the “handle.py” </w:t>
+        <w:t xml:space="preserve"> </w:t>
       </w:r>
       <w:r>
         <w:rPr>
@@ -7717,17 +6990,7 @@
           <w:bdr w:val="none" w:sz="0" w:space="0" w:color="auto" w:frame="1"/>
           <w:lang w:val="en-US"/>
         </w:rPr>
-        <w:t>script</w:t>
-      </w:r>
-      <w:r>
-        <w:rPr>
-          <w:rStyle w:val="normaltextrun"/>
-          <w:rFonts w:asciiTheme="majorHAnsi" w:hAnsiTheme="majorHAnsi" w:cstheme="majorHAnsi"/>
-          <w:color w:val="000000"/>
-          <w:bdr w:val="none" w:sz="0" w:space="0" w:color="auto" w:frame="1"/>
-          <w:lang w:val="en-US"/>
-        </w:rPr>
-        <w:t>.</w:t>
+        <w:t>deployment guidance.</w:t>
       </w:r>
     </w:p>
     <w:p>
@@ -7833,25 +7096,7 @@
           <w:iCs/>
           <w:lang w:val="en-US"/>
         </w:rPr>
-        <w:t xml:space="preserve"> </w:t>
-      </w:r>
-      <w:proofErr w:type="spellStart"/>
-      <w:r>
-        <w:rPr>
-          <w:rFonts w:asciiTheme="majorHAnsi" w:hAnsiTheme="majorHAnsi" w:cstheme="majorHAnsi"/>
-          <w:iCs/>
-          <w:lang w:val="en-US"/>
-        </w:rPr>
-        <w:t>Cognite</w:t>
-      </w:r>
-      <w:proofErr w:type="spellEnd"/>
-      <w:r>
-        <w:rPr>
-          <w:rFonts w:asciiTheme="majorHAnsi" w:hAnsiTheme="majorHAnsi" w:cstheme="majorHAnsi"/>
-          <w:iCs/>
-          <w:lang w:val="en-US"/>
-        </w:rPr>
-        <w:t xml:space="preserve"> Python SDK.</w:t>
+        <w:t xml:space="preserve"> Cognite Python SDK.</w:t>
       </w:r>
       <w:r>
         <w:rPr>
@@ -7869,48 +7114,12 @@
         </w:rPr>
         <w:t xml:space="preserve">project’s GitHub page: </w:t>
       </w:r>
-      <w:hyperlink r:id="rId12" w:history="1">
-        <w:proofErr w:type="spellStart"/>
+      <w:hyperlink r:id="rId13" w:history="1">
         <w:r>
           <w:rPr>
             <w:rStyle w:val="Hyperlink"/>
           </w:rPr>
-          <w:t>AkerBP-DataOps</w:t>
-        </w:r>
-        <w:proofErr w:type="spellEnd"/>
-        <w:r>
-          <w:rPr>
-            <w:rStyle w:val="Hyperlink"/>
-          </w:rPr>
-          <w:t>/</w:t>
-        </w:r>
-        <w:proofErr w:type="spellStart"/>
-        <w:r>
-          <w:rPr>
-            <w:rStyle w:val="Hyperlink"/>
-          </w:rPr>
-          <w:t>deos</w:t>
-        </w:r>
-        <w:proofErr w:type="spellEnd"/>
-        <w:r>
-          <w:rPr>
-            <w:rStyle w:val="Hyperlink"/>
-          </w:rPr>
-          <w:t>-</w:t>
-        </w:r>
-        <w:proofErr w:type="spellStart"/>
-        <w:r>
-          <w:rPr>
-            <w:rStyle w:val="Hyperlink"/>
-          </w:rPr>
-          <w:t>cognite</w:t>
-        </w:r>
-        <w:proofErr w:type="spellEnd"/>
-        <w:r>
-          <w:rPr>
-            <w:rStyle w:val="Hyperlink"/>
-          </w:rPr>
-          <w:t>-functions-template (github.com)</w:t>
+          <w:t>AkerBP-DataOps/deos-cognite-functions-template (github.com)</w:t>
         </w:r>
       </w:hyperlink>
     </w:p>
@@ -7924,6 +7133,7 @@
       </w:pPr>
       <w:bookmarkStart w:id="22" w:name="_Toc55391448"/>
       <w:r>
+        <w:lastRenderedPageBreak/>
         <w:t>Authorization and access control</w:t>
       </w:r>
       <w:bookmarkEnd w:id="22"/>
@@ -7950,27 +7160,7 @@
           <w:color w:val="4F81BD"/>
           <w:lang w:val="en-US"/>
         </w:rPr>
-        <w:t xml:space="preserve"> into CDF, a service account, </w:t>
-      </w:r>
-      <w:proofErr w:type="spellStart"/>
-      <w:proofErr w:type="gramStart"/>
-      <w:r>
-        <w:rPr>
-          <w:i/>
-          <w:color w:val="4F81BD"/>
-          <w:lang w:val="en-US"/>
-        </w:rPr>
-        <w:t>api</w:t>
-      </w:r>
-      <w:proofErr w:type="spellEnd"/>
-      <w:proofErr w:type="gramEnd"/>
-      <w:r>
-        <w:rPr>
-          <w:i/>
-          <w:color w:val="4F81BD"/>
-          <w:lang w:val="en-US"/>
-        </w:rPr>
-        <w:t xml:space="preserve"> key, access groups with the required capabilities, and finally a dataset in which the data will be written</w:t>
+        <w:t xml:space="preserve"> into CDF, a service account, api key, access groups with the required capabilities, and finally a dataset in which the data will be written</w:t>
       </w:r>
       <w:r>
         <w:rPr>
@@ -8514,34 +7704,16 @@
           <w:color w:val="4F81BD"/>
           <w:lang w:val="en-US"/>
         </w:rPr>
-        <w:t xml:space="preserve">Technologies in which the solution is deployed and what runs where (ex: google cloud, windows server, </w:t>
-      </w:r>
-      <w:proofErr w:type="spellStart"/>
-      <w:r>
+        <w:t>Technologies in which the solution is deployed and what runs where (ex: google cloud, windows server, etc)</w:t>
+      </w:r>
+    </w:p>
+    <w:p>
+      <w:pPr>
         <w:rPr>
           <w:i/>
           <w:color w:val="4F81BD"/>
           <w:lang w:val="en-US"/>
         </w:rPr>
-        <w:t>etc</w:t>
-      </w:r>
-      <w:proofErr w:type="spellEnd"/>
-      <w:r>
-        <w:rPr>
-          <w:i/>
-          <w:color w:val="4F81BD"/>
-          <w:lang w:val="en-US"/>
-        </w:rPr>
-        <w:t>)</w:t>
-      </w:r>
-    </w:p>
-    <w:p>
-      <w:pPr>
-        <w:rPr>
-          <w:i/>
-          <w:color w:val="4F81BD"/>
-          <w:lang w:val="en-US"/>
-        </w:rPr>
       </w:pPr>
       <w:r>
         <w:rPr>
@@ -8597,51 +7769,15 @@
           <w:iCs/>
           <w:lang w:val="en-US"/>
         </w:rPr>
-        <w:t xml:space="preserve"> in a </w:t>
-      </w:r>
-      <w:proofErr w:type="spellStart"/>
-      <w:r>
-        <w:rPr>
-          <w:rFonts w:asciiTheme="majorHAnsi" w:hAnsiTheme="majorHAnsi" w:cstheme="majorHAnsi"/>
-          <w:iCs/>
-          <w:lang w:val="en-US"/>
-        </w:rPr>
-        <w:t>Jupyter</w:t>
-      </w:r>
-      <w:proofErr w:type="spellEnd"/>
-      <w:r>
-        <w:rPr>
-          <w:rFonts w:asciiTheme="majorHAnsi" w:hAnsiTheme="majorHAnsi" w:cstheme="majorHAnsi"/>
-          <w:iCs/>
-          <w:lang w:val="en-US"/>
-        </w:rPr>
-        <w:t xml:space="preserve"> Notebook in VS Cod</w:t>
-      </w:r>
-      <w:r>
-        <w:rPr>
-          <w:rFonts w:asciiTheme="majorHAnsi" w:hAnsiTheme="majorHAnsi" w:cstheme="majorHAnsi"/>
-          <w:iCs/>
-          <w:lang w:val="en-US"/>
-        </w:rPr>
-        <w:t xml:space="preserve">e. Deployment of </w:t>
-      </w:r>
-      <w:proofErr w:type="spellStart"/>
-      <w:r>
-        <w:rPr>
-          <w:rFonts w:asciiTheme="majorHAnsi" w:hAnsiTheme="majorHAnsi" w:cstheme="majorHAnsi"/>
-          <w:iCs/>
-          <w:lang w:val="en-US"/>
-        </w:rPr>
-        <w:t>Cognite</w:t>
-      </w:r>
-      <w:proofErr w:type="spellEnd"/>
-      <w:r>
-        <w:rPr>
-          <w:rFonts w:asciiTheme="majorHAnsi" w:hAnsiTheme="majorHAnsi" w:cstheme="majorHAnsi"/>
-          <w:iCs/>
-          <w:lang w:val="en-US"/>
-        </w:rPr>
-        <w:t xml:space="preserve"> Functions</w:t>
+        <w:t xml:space="preserve"> in a Jupyter Notebook in VS Cod</w:t>
+      </w:r>
+      <w:r>
+        <w:rPr>
+          <w:rFonts w:asciiTheme="majorHAnsi" w:hAnsiTheme="majorHAnsi" w:cstheme="majorHAnsi"/>
+          <w:iCs/>
+          <w:lang w:val="en-US"/>
+        </w:rPr>
+        <w:t>e. Deployment of Cognite Functions</w:t>
       </w:r>
       <w:r>
         <w:rPr>
@@ -8775,25 +7911,7 @@
           <w:color w:val="4F81BD"/>
           <w:lang w:val="en-US"/>
         </w:rPr>
-        <w:t xml:space="preserve">Contacts: Tech Leader, </w:t>
-      </w:r>
-      <w:proofErr w:type="gramStart"/>
-      <w:r>
-        <w:rPr>
-          <w:i/>
-          <w:color w:val="4F81BD"/>
-          <w:lang w:val="en-US"/>
-        </w:rPr>
-        <w:t>SME</w:t>
-      </w:r>
-      <w:proofErr w:type="gramEnd"/>
-      <w:r>
-        <w:rPr>
-          <w:i/>
-          <w:color w:val="4F81BD"/>
-          <w:lang w:val="en-US"/>
-        </w:rPr>
-        <w:t xml:space="preserve"> and Support. </w:t>
+        <w:t xml:space="preserve">Contacts: Tech Leader, SME and Support. </w:t>
       </w:r>
     </w:p>
     <w:p/>
@@ -8804,13 +7922,14 @@
       </w:pPr>
       <w:bookmarkStart w:id="30" w:name="_Toc55391456"/>
       <w:r>
+        <w:lastRenderedPageBreak/>
         <w:t>Known Gaps and Issues</w:t>
       </w:r>
       <w:bookmarkEnd w:id="30"/>
     </w:p>
     <w:sectPr>
-      <w:headerReference w:type="default" r:id="rId13"/>
-      <w:footerReference w:type="default" r:id="rId14"/>
+      <w:headerReference w:type="default" r:id="rId14"/>
+      <w:footerReference w:type="default" r:id="rId15"/>
       <w:pgSz w:w="11906" w:h="16838"/>
       <w:pgMar w:top="1440" w:right="1440" w:bottom="1440" w:left="1440" w:header="720" w:footer="720" w:gutter="0"/>
       <w:pgNumType w:start="1"/>
@@ -8860,7 +7979,25 @@
       <w:rPr>
         <w:color w:val="4A67FB"/>
       </w:rPr>
-      <w:t xml:space="preserve">Solution provider | Solution provider e-mail </w:t>
+      <w:t>Vetle Nevland</w:t>
+    </w:r>
+    <w:r>
+      <w:rPr>
+        <w:color w:val="4A67FB"/>
+      </w:rPr>
+      <w:t xml:space="preserve"> | </w:t>
+    </w:r>
+    <w:r>
+      <w:rPr>
+        <w:color w:val="4A67FB"/>
+      </w:rPr>
+      <w:t>vetle.nevland@akerbp.com</w:t>
+    </w:r>
+    <w:r>
+      <w:rPr>
+        <w:color w:val="4A67FB"/>
+      </w:rPr>
+      <w:t xml:space="preserve"> </w:t>
     </w:r>
     <w:r>
       <w:rPr>
@@ -8955,7 +8092,7 @@
       <w:rPr>
         <w:lang w:val="en-US"/>
       </w:rPr>
-      <w:t>Solution Provider Name</w:t>
+      <w:t>Vetle Nevland</w:t>
     </w:r>
   </w:p>
 </w:hdr>
@@ -14827,6 +13964,98 @@
 </file>
 
 <file path=customXml/item1.xml><?xml version="1.0" encoding="utf-8"?>
+<p:properties xmlns:p="http://schemas.microsoft.com/office/2006/metadata/properties" xmlns:xsi="http://www.w3.org/2001/XMLSchema-instance" xmlns:pc="http://schemas.microsoft.com/office/infopath/2007/PartnerControls">
+  <documentManagement>
+    <DWH_x0020_Document_x0020_Type xmlns="781dbc50-c581-403b-9338-f86bda578cf1" xsi:nil="true"/>
+    <Responsible xmlns="781dbc50-c581-403b-9338-f86bda578cf1">
+      <UserInfo>
+        <DisplayName/>
+        <AccountId xsi:nil="true"/>
+        <AccountType/>
+      </UserInfo>
+    </Responsible>
+    <abpYear xmlns="4299079d-07be-48bb-be58-3ae8787f8b19" xsi:nil="true"/>
+    <l722cedc815f4f8c8fdfe068712d18f5 xmlns="b1cc6f3b-bf39-43a5-8a3e-301e7dd3dbe6">
+      <Terms xmlns="http://schemas.microsoft.com/office/infopath/2007/PartnerControls"/>
+    </l722cedc815f4f8c8fdfe068712d18f5>
+    <abpContentOwner xmlns="4299079d-07be-48bb-be58-3ae8787f8b19">Anne Lisæth Schøyen</abpContentOwner>
+    <n1uw xmlns="781dbc50-c581-403b-9338-f86bda578cf1" xsi:nil="true"/>
+    <abpCompany xmlns="4299079d-07be-48bb-be58-3ae8787f8b19">Aker BP</abpCompany>
+    <abpUnitName xmlns="4299079d-07be-48bb-be58-3ae8787f8b19">IMT</abpUnitName>
+    <ab563cbcca4a4a57b7ea620b38839ed6 xmlns="b1cc6f3b-bf39-43a5-8a3e-301e7dd3dbe6">
+      <Terms xmlns="http://schemas.microsoft.com/office/infopath/2007/PartnerControls"/>
+    </ab563cbcca4a4a57b7ea620b38839ed6>
+    <DWH_IT_Application xmlns="781dbc50-c581-403b-9338-f86bda578cf1" xsi:nil="true"/>
+    <abpSecurityClassification xmlns="4299079d-07be-48bb-be58-3ae8787f8b19">Internal</abpSecurityClassification>
+    <k9fb8ce793fd4c3cb2c2c0411d3066a6 xmlns="b1cc6f3b-bf39-43a5-8a3e-301e7dd3dbe6">
+      <Terms xmlns="http://schemas.microsoft.com/office/infopath/2007/PartnerControls">
+        <TermInfo xmlns="http://schemas.microsoft.com/office/infopath/2007/PartnerControls">
+          <TermName xmlns="http://schemas.microsoft.com/office/infopath/2007/PartnerControls">Aker BP Teamsite</TermName>
+          <TermId xmlns="http://schemas.microsoft.com/office/infopath/2007/PartnerControls">f217128c-932a-4ffd-bac0-0e2bc576d10e</TermId>
+        </TermInfo>
+      </Terms>
+    </k9fb8ce793fd4c3cb2c2c0411d3066a6>
+    <g58bfe77c7654032a10eb1d020b2a250 xmlns="b1cc6f3b-bf39-43a5-8a3e-301e7dd3dbe6">
+      <Terms xmlns="http://schemas.microsoft.com/office/infopath/2007/PartnerControls"/>
+    </g58bfe77c7654032a10eb1d020b2a250>
+    <kf1c628064ea4cc491fd5305fb15fc76 xmlns="b1cc6f3b-bf39-43a5-8a3e-301e7dd3dbe6">
+      <Terms xmlns="http://schemas.microsoft.com/office/infopath/2007/PartnerControls">
+        <TermInfo xmlns="http://schemas.microsoft.com/office/infopath/2007/PartnerControls">
+          <TermName xmlns="http://schemas.microsoft.com/office/infopath/2007/PartnerControls">Guideline</TermName>
+          <TermId xmlns="http://schemas.microsoft.com/office/infopath/2007/PartnerControls">9b55bf45-4ef7-47a1-aa2a-ad75ba805a81</TermId>
+        </TermInfo>
+      </Terms>
+    </kf1c628064ea4cc491fd5305fb15fc76>
+    <lbebd974dbd24be796f41f1e379def20 xmlns="b1cc6f3b-bf39-43a5-8a3e-301e7dd3dbe6">
+      <Terms xmlns="http://schemas.microsoft.com/office/infopath/2007/PartnerControls">
+        <TermInfo xmlns="http://schemas.microsoft.com/office/infopath/2007/PartnerControls">
+          <TermName xmlns="http://schemas.microsoft.com/office/infopath/2007/PartnerControls">Information governance</TermName>
+          <TermId xmlns="http://schemas.microsoft.com/office/infopath/2007/PartnerControls">9cac8325-56bd-4ffb-9432-403dc4dc3bab</TermId>
+        </TermInfo>
+      </Terms>
+    </lbebd974dbd24be796f41f1e379def20>
+    <TaxCatchAll xmlns="b1cc6f3b-bf39-43a5-8a3e-301e7dd3dbe6">
+      <Value>27</Value>
+      <Value>20</Value>
+      <Value>1</Value>
+    </TaxCatchAll>
+    <j39a79557b23449a9666bc6bb8fa8bb8 xmlns="b1cc6f3b-bf39-43a5-8a3e-301e7dd3dbe6">
+      <Terms xmlns="http://schemas.microsoft.com/office/infopath/2007/PartnerControls"/>
+    </j39a79557b23449a9666bc6bb8fa8bb8>
+    <f81b154a44f44af38780c271dfc8948d xmlns="b1cc6f3b-bf39-43a5-8a3e-301e7dd3dbe6">
+      <Terms xmlns="http://schemas.microsoft.com/office/infopath/2007/PartnerControls"/>
+    </f81b154a44f44af38780c271dfc8948d>
+    <_Flow_SignoffStatus xmlns="781dbc50-c581-403b-9338-f86bda578cf1" xsi:nil="true"/>
+    <abpBusinessCritical xmlns="4299079d-07be-48bb-be58-3ae8787f8b19">Yes</abpBusinessCritical>
+    <g3c670b4e50546099b0a453b3ee82c77 xmlns="b1cc6f3b-bf39-43a5-8a3e-301e7dd3dbe6">
+      <Terms xmlns="http://schemas.microsoft.com/office/infopath/2007/PartnerControls"/>
+    </g3c670b4e50546099b0a453b3ee82c77>
+    <lcf76f155ced4ddcb4097134ff3c332f xmlns="781dbc50-c581-403b-9338-f86bda578cf1">
+      <Terms xmlns="http://schemas.microsoft.com/office/infopath/2007/PartnerControls"/>
+    </lcf76f155ced4ddcb4097134ff3c332f>
+    <g35739b5b89e426e851ef49f02759141 xmlns="b1cc6f3b-bf39-43a5-8a3e-301e7dd3dbe6">
+      <Terms xmlns="http://schemas.microsoft.com/office/infopath/2007/PartnerControls"/>
+    </g35739b5b89e426e851ef49f02759141>
+    <ie66aedc840c480fb6e47111eb33a027 xmlns="b1cc6f3b-bf39-43a5-8a3e-301e7dd3dbe6">
+      <Terms xmlns="http://schemas.microsoft.com/office/infopath/2007/PartnerControls"/>
+    </ie66aedc840c480fb6e47111eb33a027>
+    <h30ea4abcab140beaac74102b4540714 xmlns="b1cc6f3b-bf39-43a5-8a3e-301e7dd3dbe6">
+      <Terms xmlns="http://schemas.microsoft.com/office/infopath/2007/PartnerControls"/>
+    </h30ea4abcab140beaac74102b4540714>
+  </documentManagement>
+</p:properties>
+</file>
+
+<file path=customXml/item2.xml><?xml version="1.0" encoding="utf-8"?>
+<?mso-contentType ?>
+<FormTemplates xmlns="http://schemas.microsoft.com/sharepoint/v3/contenttype/forms">
+  <Display>DocumentLibraryForm</Display>
+  <Edit>DocumentLibraryForm</Edit>
+  <New>DocumentLibraryForm</New>
+</FormTemplates>
+</file>
+
+<file path=customXml/item3.xml><?xml version="1.0" encoding="utf-8"?>
 <ct:contentTypeSchema xmlns:ct="http://schemas.microsoft.com/office/2006/metadata/contentType" xmlns:ma="http://schemas.microsoft.com/office/2006/metadata/properties/metaAttributes" ct:_="" ma:_="" ma:contentTypeName="Aker BP Document" ma:contentTypeID="0x010100DACBF78A35F5C742A724F1E187D150440053BF30B861977F448D9589C932B8C290" ma:contentTypeVersion="44" ma:contentTypeDescription="" ma:contentTypeScope="" ma:versionID="c3b16f53edf75ead15fe0359c9de04d0">
   <xsd:schema xmlns:xsd="http://www.w3.org/2001/XMLSchema" xmlns:xs="http://www.w3.org/2001/XMLSchema" xmlns:p="http://schemas.microsoft.com/office/2006/metadata/properties" xmlns:ns2="4299079d-07be-48bb-be58-3ae8787f8b19" xmlns:ns3="b1cc6f3b-bf39-43a5-8a3e-301e7dd3dbe6" xmlns:ns4="781dbc50-c581-403b-9338-f86bda578cf1" targetNamespace="http://schemas.microsoft.com/office/2006/metadata/properties" ma:root="true" ma:fieldsID="35a9fec4dece03d5ef0e0b229d1a1b13" ns2:_="" ns3:_="" ns4:_="">
     <xsd:import namespace="4299079d-07be-48bb-be58-3ae8787f8b19"/>
@@ -15322,99 +14551,27 @@
 </ct:contentTypeSchema>
 </file>
 
-<file path=customXml/item2.xml><?xml version="1.0" encoding="utf-8"?>
-<?mso-contentType ?>
-<FormTemplates xmlns="http://schemas.microsoft.com/sharepoint/v3/contenttype/forms">
-  <Display>DocumentLibraryForm</Display>
-  <Edit>DocumentLibraryForm</Edit>
-  <New>DocumentLibraryForm</New>
-</FormTemplates>
+<file path=customXml/itemProps1.xml><?xml version="1.0" encoding="utf-8"?>
+<ds:datastoreItem xmlns:ds="http://schemas.openxmlformats.org/officeDocument/2006/customXml" ds:itemID="{DF8F3BD2-C6F4-427D-9496-336E95FAE3AB}">
+  <ds:schemaRefs>
+    <ds:schemaRef ds:uri="http://schemas.microsoft.com/office/2006/metadata/properties"/>
+    <ds:schemaRef ds:uri="http://schemas.microsoft.com/office/infopath/2007/PartnerControls"/>
+    <ds:schemaRef ds:uri="781dbc50-c581-403b-9338-f86bda578cf1"/>
+    <ds:schemaRef ds:uri="4299079d-07be-48bb-be58-3ae8787f8b19"/>
+    <ds:schemaRef ds:uri="b1cc6f3b-bf39-43a5-8a3e-301e7dd3dbe6"/>
+  </ds:schemaRefs>
+</ds:datastoreItem>
 </file>
 
-<file path=customXml/item3.xml><?xml version="1.0" encoding="utf-8"?>
-<p:properties xmlns:p="http://schemas.microsoft.com/office/2006/metadata/properties" xmlns:xsi="http://www.w3.org/2001/XMLSchema-instance" xmlns:pc="http://schemas.microsoft.com/office/infopath/2007/PartnerControls">
-  <documentManagement>
-    <DWH_x0020_Document_x0020_Type xmlns="781dbc50-c581-403b-9338-f86bda578cf1" xsi:nil="true"/>
-    <Responsible xmlns="781dbc50-c581-403b-9338-f86bda578cf1">
-      <UserInfo>
-        <DisplayName/>
-        <AccountId xsi:nil="true"/>
-        <AccountType/>
-      </UserInfo>
-    </Responsible>
-    <abpYear xmlns="4299079d-07be-48bb-be58-3ae8787f8b19" xsi:nil="true"/>
-    <l722cedc815f4f8c8fdfe068712d18f5 xmlns="b1cc6f3b-bf39-43a5-8a3e-301e7dd3dbe6">
-      <Terms xmlns="http://schemas.microsoft.com/office/infopath/2007/PartnerControls"/>
-    </l722cedc815f4f8c8fdfe068712d18f5>
-    <abpContentOwner xmlns="4299079d-07be-48bb-be58-3ae8787f8b19">Anne Lisæth Schøyen</abpContentOwner>
-    <n1uw xmlns="781dbc50-c581-403b-9338-f86bda578cf1" xsi:nil="true"/>
-    <abpCompany xmlns="4299079d-07be-48bb-be58-3ae8787f8b19">Aker BP</abpCompany>
-    <abpUnitName xmlns="4299079d-07be-48bb-be58-3ae8787f8b19">IMT</abpUnitName>
-    <ab563cbcca4a4a57b7ea620b38839ed6 xmlns="b1cc6f3b-bf39-43a5-8a3e-301e7dd3dbe6">
-      <Terms xmlns="http://schemas.microsoft.com/office/infopath/2007/PartnerControls"/>
-    </ab563cbcca4a4a57b7ea620b38839ed6>
-    <DWH_IT_Application xmlns="781dbc50-c581-403b-9338-f86bda578cf1" xsi:nil="true"/>
-    <abpSecurityClassification xmlns="4299079d-07be-48bb-be58-3ae8787f8b19">Internal</abpSecurityClassification>
-    <k9fb8ce793fd4c3cb2c2c0411d3066a6 xmlns="b1cc6f3b-bf39-43a5-8a3e-301e7dd3dbe6">
-      <Terms xmlns="http://schemas.microsoft.com/office/infopath/2007/PartnerControls">
-        <TermInfo xmlns="http://schemas.microsoft.com/office/infopath/2007/PartnerControls">
-          <TermName xmlns="http://schemas.microsoft.com/office/infopath/2007/PartnerControls">Aker BP Teamsite</TermName>
-          <TermId xmlns="http://schemas.microsoft.com/office/infopath/2007/PartnerControls">f217128c-932a-4ffd-bac0-0e2bc576d10e</TermId>
-        </TermInfo>
-      </Terms>
-    </k9fb8ce793fd4c3cb2c2c0411d3066a6>
-    <g58bfe77c7654032a10eb1d020b2a250 xmlns="b1cc6f3b-bf39-43a5-8a3e-301e7dd3dbe6">
-      <Terms xmlns="http://schemas.microsoft.com/office/infopath/2007/PartnerControls"/>
-    </g58bfe77c7654032a10eb1d020b2a250>
-    <kf1c628064ea4cc491fd5305fb15fc76 xmlns="b1cc6f3b-bf39-43a5-8a3e-301e7dd3dbe6">
-      <Terms xmlns="http://schemas.microsoft.com/office/infopath/2007/PartnerControls">
-        <TermInfo xmlns="http://schemas.microsoft.com/office/infopath/2007/PartnerControls">
-          <TermName xmlns="http://schemas.microsoft.com/office/infopath/2007/PartnerControls">Guideline</TermName>
-          <TermId xmlns="http://schemas.microsoft.com/office/infopath/2007/PartnerControls">9b55bf45-4ef7-47a1-aa2a-ad75ba805a81</TermId>
-        </TermInfo>
-      </Terms>
-    </kf1c628064ea4cc491fd5305fb15fc76>
-    <lbebd974dbd24be796f41f1e379def20 xmlns="b1cc6f3b-bf39-43a5-8a3e-301e7dd3dbe6">
-      <Terms xmlns="http://schemas.microsoft.com/office/infopath/2007/PartnerControls">
-        <TermInfo xmlns="http://schemas.microsoft.com/office/infopath/2007/PartnerControls">
-          <TermName xmlns="http://schemas.microsoft.com/office/infopath/2007/PartnerControls">Information governance</TermName>
-          <TermId xmlns="http://schemas.microsoft.com/office/infopath/2007/PartnerControls">9cac8325-56bd-4ffb-9432-403dc4dc3bab</TermId>
-        </TermInfo>
-      </Terms>
-    </lbebd974dbd24be796f41f1e379def20>
-    <TaxCatchAll xmlns="b1cc6f3b-bf39-43a5-8a3e-301e7dd3dbe6">
-      <Value>27</Value>
-      <Value>20</Value>
-      <Value>1</Value>
-    </TaxCatchAll>
-    <j39a79557b23449a9666bc6bb8fa8bb8 xmlns="b1cc6f3b-bf39-43a5-8a3e-301e7dd3dbe6">
-      <Terms xmlns="http://schemas.microsoft.com/office/infopath/2007/PartnerControls"/>
-    </j39a79557b23449a9666bc6bb8fa8bb8>
-    <f81b154a44f44af38780c271dfc8948d xmlns="b1cc6f3b-bf39-43a5-8a3e-301e7dd3dbe6">
-      <Terms xmlns="http://schemas.microsoft.com/office/infopath/2007/PartnerControls"/>
-    </f81b154a44f44af38780c271dfc8948d>
-    <_Flow_SignoffStatus xmlns="781dbc50-c581-403b-9338-f86bda578cf1" xsi:nil="true"/>
-    <abpBusinessCritical xmlns="4299079d-07be-48bb-be58-3ae8787f8b19">Yes</abpBusinessCritical>
-    <g3c670b4e50546099b0a453b3ee82c77 xmlns="b1cc6f3b-bf39-43a5-8a3e-301e7dd3dbe6">
-      <Terms xmlns="http://schemas.microsoft.com/office/infopath/2007/PartnerControls"/>
-    </g3c670b4e50546099b0a453b3ee82c77>
-    <lcf76f155ced4ddcb4097134ff3c332f xmlns="781dbc50-c581-403b-9338-f86bda578cf1">
-      <Terms xmlns="http://schemas.microsoft.com/office/infopath/2007/PartnerControls"/>
-    </lcf76f155ced4ddcb4097134ff3c332f>
-    <g35739b5b89e426e851ef49f02759141 xmlns="b1cc6f3b-bf39-43a5-8a3e-301e7dd3dbe6">
-      <Terms xmlns="http://schemas.microsoft.com/office/infopath/2007/PartnerControls"/>
-    </g35739b5b89e426e851ef49f02759141>
-    <ie66aedc840c480fb6e47111eb33a027 xmlns="b1cc6f3b-bf39-43a5-8a3e-301e7dd3dbe6">
-      <Terms xmlns="http://schemas.microsoft.com/office/infopath/2007/PartnerControls"/>
-    </ie66aedc840c480fb6e47111eb33a027>
-    <h30ea4abcab140beaac74102b4540714 xmlns="b1cc6f3b-bf39-43a5-8a3e-301e7dd3dbe6">
-      <Terms xmlns="http://schemas.microsoft.com/office/infopath/2007/PartnerControls"/>
-    </h30ea4abcab140beaac74102b4540714>
-  </documentManagement>
-</p:properties>
+<file path=customXml/itemProps2.xml><?xml version="1.0" encoding="utf-8"?>
+<ds:datastoreItem xmlns:ds="http://schemas.openxmlformats.org/officeDocument/2006/customXml" ds:itemID="{4EE9F61E-3B75-4AC0-B96A-8C66A9020998}">
+  <ds:schemaRefs>
+    <ds:schemaRef ds:uri="http://schemas.microsoft.com/sharepoint/v3/contenttype/forms"/>
+  </ds:schemaRefs>
+</ds:datastoreItem>
 </file>
 
-<file path=customXml/itemProps1.xml><?xml version="1.0" encoding="utf-8"?>
+<file path=customXml/itemProps3.xml><?xml version="1.0" encoding="utf-8"?>
 <ds:datastoreItem xmlns:ds="http://schemas.openxmlformats.org/officeDocument/2006/customXml" ds:itemID="{69273E21-9F29-43B0-BCB7-C887AD289193}">
   <ds:schemaRefs>
     <ds:schemaRef ds:uri="http://schemas.microsoft.com/office/2006/metadata/contentType"/>
@@ -15432,24 +14589,4 @@
     <ds:schemaRef ds:uri="http://schemas.microsoft.com/internal/obd"/>
   </ds:schemaRefs>
 </ds:datastoreItem>
-</file>
-
-<file path=customXml/itemProps2.xml><?xml version="1.0" encoding="utf-8"?>
-<ds:datastoreItem xmlns:ds="http://schemas.openxmlformats.org/officeDocument/2006/customXml" ds:itemID="{4EE9F61E-3B75-4AC0-B96A-8C66A9020998}">
-  <ds:schemaRefs>
-    <ds:schemaRef ds:uri="http://schemas.microsoft.com/sharepoint/v3/contenttype/forms"/>
-  </ds:schemaRefs>
-</ds:datastoreItem>
-</file>
-
-<file path=customXml/itemProps3.xml><?xml version="1.0" encoding="utf-8"?>
-<ds:datastoreItem xmlns:ds="http://schemas.openxmlformats.org/officeDocument/2006/customXml" ds:itemID="{DF8F3BD2-C6F4-427D-9496-336E95FAE3AB}">
-  <ds:schemaRefs>
-    <ds:schemaRef ds:uri="http://schemas.microsoft.com/office/2006/metadata/properties"/>
-    <ds:schemaRef ds:uri="http://schemas.microsoft.com/office/infopath/2007/PartnerControls"/>
-    <ds:schemaRef ds:uri="781dbc50-c581-403b-9338-f86bda578cf1"/>
-    <ds:schemaRef ds:uri="4299079d-07be-48bb-be58-3ae8787f8b19"/>
-    <ds:schemaRef ds:uri="b1cc6f3b-bf39-43a5-8a3e-301e7dd3dbe6"/>
-  </ds:schemaRefs>
-</ds:datastoreItem>
 </file>
</xml_diff>